<commit_message>
Dodano m.in. tekst o trenowaniu algorytmu
</commit_message>
<xml_diff>
--- a/Dokumentacja/Dokumentacja 00-05-40-067.docx
+++ b/Dokumentacja/Dokumentacja 00-05-40-067.docx
@@ -1,6 +1,6 @@
 
 <file path=word/document.xml><?xml version="1.0" encoding="utf-8"?>
-<w:document xmlns:wpc="http://schemas.microsoft.com/office/word/2010/wordprocessingCanvas" xmlns:cx="http://schemas.microsoft.com/office/drawing/2014/chartex" xmlns:cx1="http://schemas.microsoft.com/office/drawing/2015/9/8/chartex" xmlns:cx2="http://schemas.microsoft.com/office/drawing/2015/10/21/chartex" xmlns:cx3="http://schemas.microsoft.com/office/drawing/2016/5/9/chartex" xmlns:cx4="http://schemas.microsoft.com/office/drawing/2016/5/10/chartex" xmlns:cx5="http://schemas.microsoft.com/office/drawing/2016/5/11/chartex" xmlns:cx6="http://schemas.microsoft.com/office/drawing/2016/5/12/chartex" xmlns:cx7="http://schemas.microsoft.com/office/drawing/2016/5/13/chartex" xmlns:cx8="http://schemas.microsoft.com/office/drawing/2016/5/14/chartex" xmlns:mc="http://schemas.openxmlformats.org/markup-compatibility/2006" xmlns:aink="http://schemas.microsoft.com/office/drawing/2016/ink" xmlns:am3d="http://schemas.microsoft.com/office/drawing/2017/model3d" xmlns:o="urn:schemas-microsoft-com:office:office" xmlns:r="http://schemas.openxmlformats.org/officeDocument/2006/relationships" xmlns:m="http://schemas.openxmlformats.org/officeDocument/2006/math" xmlns:v="urn:schemas-microsoft-com:vml" xmlns:wp14="http://schemas.microsoft.com/office/word/2010/wordprocessingDrawing" xmlns:wp="http://schemas.openxmlformats.org/drawingml/2006/wordprocessingDrawing" xmlns:w10="urn:schemas-microsoft-com:office:word" xmlns:w="http://schemas.openxmlformats.org/wordprocessingml/2006/main" xmlns:w14="http://schemas.microsoft.com/office/word/2010/wordml" xmlns:w15="http://schemas.microsoft.com/office/word/2012/wordml" xmlns:w16cid="http://schemas.microsoft.com/office/word/2016/wordml/cid" xmlns:w16se="http://schemas.microsoft.com/office/word/2015/wordml/symex" xmlns:wpg="http://schemas.microsoft.com/office/word/2010/wordprocessingGroup" xmlns:wpi="http://schemas.microsoft.com/office/word/2010/wordprocessingInk" xmlns:wne="http://schemas.microsoft.com/office/word/2006/wordml" xmlns:wps="http://schemas.microsoft.com/office/word/2010/wordprocessingShape" mc:Ignorable="w14 w15 w16se w16cid wp14">
+<w:document xmlns:wpc="http://schemas.microsoft.com/office/word/2010/wordprocessingCanvas" xmlns:mo="http://schemas.microsoft.com/office/mac/office/2008/main" xmlns:mc="http://schemas.openxmlformats.org/markup-compatibility/2006" xmlns:mv="urn:schemas-microsoft-com:mac:vml" xmlns:o="urn:schemas-microsoft-com:office:office" xmlns:r="http://schemas.openxmlformats.org/officeDocument/2006/relationships" xmlns:m="http://schemas.openxmlformats.org/officeDocument/2006/math" xmlns:v="urn:schemas-microsoft-com:vml" xmlns:wp14="http://schemas.microsoft.com/office/word/2010/wordprocessingDrawing" xmlns:wp="http://schemas.openxmlformats.org/drawingml/2006/wordprocessingDrawing" xmlns:w10="urn:schemas-microsoft-com:office:word" xmlns:w="http://schemas.openxmlformats.org/wordprocessingml/2006/main" xmlns:w14="http://schemas.microsoft.com/office/word/2010/wordml" xmlns:w15="http://schemas.microsoft.com/office/word/2012/wordml" xmlns:wpg="http://schemas.microsoft.com/office/word/2010/wordprocessingGroup" xmlns:wpi="http://schemas.microsoft.com/office/word/2010/wordprocessingInk" xmlns:wne="http://schemas.microsoft.com/office/word/2006/wordml" xmlns:wps="http://schemas.microsoft.com/office/word/2010/wordprocessingShape" mc:Ignorable="w14 w15 wp14">
   <w:body>
     <w:sdt>
       <w:sdtPr>
@@ -189,7 +189,7 @@
               </wp:anchor>
             </w:drawing>
           </mc:Choice>
-          <mc:Fallback>
+          <mc:Fallback xmlns:w16se="http://schemas.microsoft.com/office/word/2015/wordml/symex" xmlns:w16cid="http://schemas.microsoft.com/office/word/2016/wordml/cid" xmlns:am3d="http://schemas.microsoft.com/office/drawing/2017/model3d" xmlns:aink="http://schemas.microsoft.com/office/drawing/2016/ink" xmlns:cx8="http://schemas.microsoft.com/office/drawing/2016/5/14/chartex" xmlns:cx7="http://schemas.microsoft.com/office/drawing/2016/5/13/chartex" xmlns:cx6="http://schemas.microsoft.com/office/drawing/2016/5/12/chartex" xmlns:cx5="http://schemas.microsoft.com/office/drawing/2016/5/11/chartex" xmlns:cx4="http://schemas.microsoft.com/office/drawing/2016/5/10/chartex" xmlns:cx3="http://schemas.microsoft.com/office/drawing/2016/5/9/chartex" xmlns:cx2="http://schemas.microsoft.com/office/drawing/2015/10/21/chartex" xmlns:cx1="http://schemas.microsoft.com/office/drawing/2015/9/8/chartex" xmlns:cx="http://schemas.microsoft.com/office/drawing/2014/chartex">
             <w:pict>
               <v:rect w14:anchorId="60E4B07A" id="Pole tekstowe 131" o:spid="_x0000_s1026" style="position:absolute;left:0;text-align:left;margin-left:401pt;margin-top:251.1pt;width:452.2pt;height:35.2pt;z-index:86995094;visibility:visible;mso-wrap-style:square;mso-wrap-distance-left:14.4pt;mso-wrap-distance-top:0;mso-wrap-distance-right:14.4pt;mso-wrap-distance-bottom:0;mso-position-horizontal:right;mso-position-horizontal-relative:margin;mso-position-vertical:absolute;mso-position-vertical-relative:page;v-text-anchor:top" o:gfxdata="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" filled="f" stroked="f" strokeweight=".18mm">
                 <v:textbox inset="0,0,0,0">
@@ -344,17 +344,8 @@
           <w:rFonts w:cs="Times New Roman"/>
           <w:b w:val="0"/>
         </w:rPr>
-        <w:t xml:space="preserve">Mikołaj </w:t>
-      </w:r>
-      <w:proofErr w:type="spellStart"/>
-      <w:r>
-        <w:rPr>
-          <w:rFonts w:cs="Times New Roman"/>
-          <w:b w:val="0"/>
-        </w:rPr>
-        <w:t>Dukiel</w:t>
-      </w:r>
-      <w:proofErr w:type="spellEnd"/>
+        <w:t>Mikołaj Dukiel</w:t>
+      </w:r>
     </w:p>
     <w:p>
       <w:pPr>
@@ -660,8 +651,10 @@
           <w:b w:val="0"/>
           <w:sz w:val="22"/>
         </w:rPr>
-        <w:t>8</w:t>
-      </w:r>
+        <w:t>7</w:t>
+      </w:r>
+      <w:bookmarkStart w:id="0" w:name="_GoBack"/>
+      <w:bookmarkEnd w:id="0"/>
     </w:p>
     <w:p>
       <w:pPr>
@@ -715,7 +708,7 @@
           <w:b w:val="0"/>
           <w:sz w:val="22"/>
         </w:rPr>
-        <w:t>9</w:t>
+        <w:t>8</w:t>
       </w:r>
     </w:p>
     <w:p>
@@ -763,7 +756,7 @@
           <w:b w:val="0"/>
           <w:sz w:val="22"/>
         </w:rPr>
-        <w:t>………………………………………………….. 10</w:t>
+        <w:t xml:space="preserve">………………………………………………….... 9 </w:t>
       </w:r>
     </w:p>
     <w:p>
@@ -818,7 +811,7 @@
           <w:b w:val="0"/>
           <w:sz w:val="22"/>
         </w:rPr>
-        <w:t>11</w:t>
+        <w:t>10</w:t>
       </w:r>
     </w:p>
     <w:p>
@@ -899,7 +892,7 @@
           <w:b w:val="0"/>
           <w:sz w:val="22"/>
         </w:rPr>
-        <w:t>12</w:t>
+        <w:t>11</w:t>
       </w:r>
     </w:p>
     <w:p>
@@ -919,7 +912,14 @@
           <w:b w:val="0"/>
           <w:sz w:val="22"/>
         </w:rPr>
-        <w:t>Diagram klas analizatora ...........................................................................................................12</w:t>
+        <w:t>Diagram klas analizatora .............................................................................</w:t>
+      </w:r>
+      <w:r>
+        <w:rPr>
+          <w:b w:val="0"/>
+          <w:sz w:val="22"/>
+        </w:rPr>
+        <w:t>..............................11</w:t>
       </w:r>
     </w:p>
     <w:p>
@@ -1127,7 +1127,19 @@
         <w:rPr>
           <w:rFonts w:ascii="Times New Roman" w:hAnsi="Times New Roman" w:cs="Times New Roman"/>
         </w:rPr>
-        <w:t xml:space="preserve"> jest utworzenie programu do odczytu wideo, gdzie wideo wejściowe będzie analizowane i przetwarzane na dane statystyczne oraz wideo poglądow</w:t>
+        <w:t xml:space="preserve"> jest </w:t>
+      </w:r>
+      <w:r>
+        <w:rPr>
+          <w:rFonts w:ascii="Times New Roman" w:hAnsi="Times New Roman" w:cs="Times New Roman"/>
+        </w:rPr>
+        <w:t>napisanie</w:t>
+      </w:r>
+      <w:r>
+        <w:rPr>
+          <w:rFonts w:ascii="Times New Roman" w:hAnsi="Times New Roman" w:cs="Times New Roman"/>
+        </w:rPr>
+        <w:t xml:space="preserve"> programu do odczytu wideo, gdzie wideo wejściowe będzie analizowane i przetwarzane na dane statystyczne oraz wideo poglądow</w:t>
       </w:r>
       <w:r>
         <w:rPr>
@@ -1581,40 +1593,591 @@
       <w:r>
         <w:t xml:space="preserve"> (ang. </w:t>
       </w:r>
-      <w:proofErr w:type="spellStart"/>
       <w:r>
         <w:rPr>
           <w:i/>
         </w:rPr>
-        <w:t>machine</w:t>
-      </w:r>
-      <w:proofErr w:type="spellEnd"/>
+        <w:t>machine learning</w:t>
+      </w:r>
+      <w:r>
+        <w:t xml:space="preserve">) jest głównym celem </w:t>
+      </w:r>
+      <w:r>
+        <w:t>samo-uczenia</w:t>
+      </w:r>
+      <w:r>
+        <w:t xml:space="preserve"> </w:t>
+      </w:r>
+      <w:r>
+        <w:t>się maszyn. Ma to główne, praktyczne zastosowanie w dziedzinie sztucznej inteligencji do stworzenia automatycznego systemu potrafiącego doskonalić się przy pomocy zgromadzonego doświadczenia oraz nabywania na tej podstawie nowej wiedzy. Można zatem powiedzieć, że sprawiamy, że maszyny poznają świat w sposób empiryczny. Machine learning jest konsekwencją rozwoju idei sztucznej inteligencji i metod jej wdrażania praktycznego. Dotyczy rozwoju oprogramowania stosowanego zwłaszcza w innowacyjnych technologiach i przemyśle. Odpowiednie algorytmy mają pozwolić oprogramowaniu na zautomatyzowanie procesu pozyskiwania i analizy danych do ulepszania, a także rozwoju własnego systemu, sieć neuronowa, sieć nauczania, dostępne biblioteki i algorytmy spełniające funkcjonalność projektu, konwersja i obsługa wideo</w:t>
+      </w:r>
+      <w:r>
+        <w:t>.</w:t>
+      </w:r>
+    </w:p>
+    <w:p>
+      <w:pPr>
+        <w:pStyle w:val="Sprawozdania"/>
+      </w:pPr>
+      <w:r>
+        <w:rPr>
+          <w:b/>
+        </w:rPr>
+        <w:t>Trening</w:t>
+      </w:r>
+      <w:r>
+        <w:rPr>
+          <w:b/>
+        </w:rPr>
+        <w:t xml:space="preserve"> algorytmu</w:t>
+      </w:r>
+      <w:r>
+        <w:t xml:space="preserve"> należy rozpoczą</w:t>
+      </w:r>
+      <w:r>
+        <w:t>ć od</w:t>
+      </w:r>
+      <w:r>
+        <w:t xml:space="preserve"> przygotowań, czyli</w:t>
+      </w:r>
+      <w:r>
+        <w:t xml:space="preserve"> utworzenia</w:t>
+      </w:r>
+      <w:r>
+        <w:t xml:space="preserve"> bazy obrazów </w:t>
+      </w:r>
+      <w:r>
+        <w:t xml:space="preserve">w formacie </w:t>
+      </w:r>
+      <w:r>
+        <w:rPr>
+          <w:rFonts w:ascii="Courier New" w:hAnsi="Courier New" w:cs="Courier New"/>
+          <w:sz w:val="20"/>
+        </w:rPr>
+        <w:t>jpg</w:t>
+      </w:r>
+      <w:r>
+        <w:t>. Następnie</w:t>
+      </w:r>
+      <w:r>
+        <w:t>,</w:t>
+      </w:r>
+      <w:r>
+        <w:t xml:space="preserve"> aby algorytm wiedział</w:t>
+      </w:r>
+      <w:r>
+        <w:t>,</w:t>
+      </w:r>
+      <w:r>
+        <w:t xml:space="preserve"> co na danej fotografi</w:t>
+      </w:r>
+      <w:r>
+        <w:t>i</w:t>
+      </w:r>
+      <w:r>
+        <w:t xml:space="preserve"> jest obiektem naszej klasy</w:t>
+      </w:r>
+      <w:r>
+        <w:t>,</w:t>
+      </w:r>
+      <w:r>
+        <w:t xml:space="preserve"> należy mu nadać </w:t>
+      </w:r>
+      <w:r>
+        <w:t xml:space="preserve">bryłę brzegową (ang. </w:t>
+      </w:r>
       <w:r>
         <w:rPr>
           <w:i/>
         </w:rPr>
-        <w:t xml:space="preserve"> learning</w:t>
-      </w:r>
-      <w:r>
-        <w:t xml:space="preserve">) jest głównym celem </w:t>
-      </w:r>
-      <w:r>
-        <w:t>samo-uczenia</w:t>
+        <w:t>bounding box</w:t>
+      </w:r>
+      <w:r>
+        <w:t>)</w:t>
+      </w:r>
+      <w:r>
+        <w:t xml:space="preserve"> i wszystkie informacje przenieść do pliku</w:t>
+      </w:r>
+      <w:r>
+        <w:t xml:space="preserve"> tekstowego</w:t>
+      </w:r>
+      <w:r>
+        <w:t xml:space="preserve"> o tej samej n</w:t>
+      </w:r>
+      <w:r>
+        <w:t xml:space="preserve">azwie. </w:t>
+      </w:r>
+      <w:r>
+        <w:t>Pierwsza zmienna, którą powinien posiadać to liczba całkowita, odpowiadająca</w:t>
       </w:r>
       <w:r>
         <w:t xml:space="preserve"> </w:t>
       </w:r>
       <w:r>
-        <w:t>się maszyn. Ma to główne, praktyczne zastosowanie w dziedzinie sztucznej inteligencji do stworzenia automatycznego systemu potrafiącego doskonalić się przy pomocy zgromadzonego doświadczenia oraz nabywania na tej podstawie nowej wiedzy. Można zatem powiedzieć, że sprawiamy, że maszyny poznają świat w sposób empiryczny. Machine learning jest konsekwencją rozwoju idei sztucznej inteligencji i metod jej wdrażania praktycznego. Dotyczy rozwoju oprogramowania stosowanego zwłaszcza w innowacyjnych technologiach i przemyśle. Odpowiednie algorytmy mają pozwolić oprogramowaniu na zautomatyzowanie procesu pozyskiwania i analizy danych do ulepszania, a także rozwoju własnego systemu, sieć neuronowa, sieć nauczania, dostępne biblioteki i algorytmy spełniające funkcjonalność projektu, konwersja i obsługa wideo</w:t>
-      </w:r>
-      <w:r>
-        <w:t>.</w:t>
+        <w:t>numer</w:t>
+      </w:r>
+      <w:r>
+        <w:t>owi</w:t>
+      </w:r>
+      <w:r>
+        <w:t xml:space="preserve"> klasy</w:t>
+      </w:r>
+      <w:r>
+        <w:t xml:space="preserve"> i mieszcząca się w przedziale</w:t>
+      </w:r>
+      <w:r>
+        <w:t xml:space="preserve"> od</w:t>
+      </w:r>
+      <w:r>
+        <w:t xml:space="preserve"> </w:t>
+      </w:r>
+      <m:oMath>
+        <m:r>
+          <w:rPr>
+            <w:rFonts w:ascii="Cambria Math" w:hAnsi="Cambria Math"/>
+          </w:rPr>
+          <m:t>0</m:t>
+        </m:r>
+      </m:oMath>
+      <w:r>
+        <w:t xml:space="preserve"> do </w:t>
+      </w:r>
+      <m:oMath>
+        <m:r>
+          <w:rPr>
+            <w:rFonts w:ascii="Cambria Math" w:hAnsi="Cambria Math"/>
+          </w:rPr>
+          <m:t>n-1</m:t>
+        </m:r>
+      </m:oMath>
+      <w:r>
+        <w:t xml:space="preserve">, gdzie </w:t>
+      </w:r>
+      <m:oMath>
+        <m:r>
+          <w:rPr>
+            <w:rFonts w:ascii="Cambria Math" w:hAnsi="Cambria Math"/>
+          </w:rPr>
+          <m:t>n</m:t>
+        </m:r>
+      </m:oMath>
+      <w:r>
+        <w:t xml:space="preserve"> jest liczbą klas. </w:t>
+      </w:r>
+      <w:r>
+        <w:t xml:space="preserve">Następnie, w formacie zmiennoprzecinkowym w przedziale od </w:t>
+      </w:r>
+      <m:oMath>
+        <m:r>
+          <w:rPr>
+            <w:rFonts w:ascii="Cambria Math" w:hAnsi="Cambria Math"/>
+          </w:rPr>
+          <m:t>0</m:t>
+        </m:r>
+      </m:oMath>
+      <w:r>
+        <w:t xml:space="preserve"> do </w:t>
+      </w:r>
+      <m:oMath>
+        <m:r>
+          <w:rPr>
+            <w:rFonts w:ascii="Cambria Math" w:hAnsi="Cambria Math"/>
+          </w:rPr>
+          <m:t>1</m:t>
+        </m:r>
+      </m:oMath>
+      <w:r>
+        <w:t>,</w:t>
+      </w:r>
+      <w:r>
+        <w:t xml:space="preserve"> </w:t>
+      </w:r>
+      <w:r>
+        <w:t>współrzędne bryły brzegowej</w:t>
+      </w:r>
+      <w:r>
+        <w:t xml:space="preserve"> przedstawiające kolejno współrzędne jej środka oraz szerokość i wysokość. </w:t>
+      </w:r>
+      <w:r>
+        <w:t>Przykładowo</w:t>
+      </w:r>
+      <w:r>
+        <w:t>:</w:t>
+      </w:r>
+      <w:r>
+        <w:t xml:space="preserve"> dla </w:t>
+      </w:r>
+      <w:r>
+        <w:rPr>
+          <w:rFonts w:ascii="Courier New" w:hAnsi="Courier New" w:cs="Courier New"/>
+          <w:sz w:val="20"/>
+        </w:rPr>
+        <w:t>img1.jpg</w:t>
+      </w:r>
+      <w:r>
+        <w:t xml:space="preserve"> tworzymy </w:t>
+      </w:r>
+      <w:r>
+        <w:rPr>
+          <w:rFonts w:ascii="Courier New" w:hAnsi="Courier New" w:cs="Courier New"/>
+          <w:sz w:val="20"/>
+        </w:rPr>
+        <w:t>img1.txt</w:t>
+      </w:r>
+      <w:r>
+        <w:rPr>
+          <w:rFonts w:cs="Times New Roman"/>
+        </w:rPr>
+        <w:t>,</w:t>
+      </w:r>
+      <w:r>
+        <w:rPr>
+          <w:sz w:val="20"/>
+        </w:rPr>
+        <w:t xml:space="preserve"> </w:t>
+      </w:r>
+      <w:r>
+        <w:t xml:space="preserve">zawierający: </w:t>
+      </w:r>
+      <w:r>
+        <w:br/>
+      </w:r>
+      <w:r>
+        <w:rPr>
+          <w:rFonts w:ascii="Courier New" w:hAnsi="Courier New" w:cs="Courier New"/>
+        </w:rPr>
+        <w:t>1 0.71</w:t>
+      </w:r>
+      <w:r>
+        <w:rPr>
+          <w:rFonts w:ascii="Courier New" w:hAnsi="Courier New" w:cs="Courier New"/>
+        </w:rPr>
+        <w:t>6797 0.395833 0.216406 0.147222</w:t>
+      </w:r>
+      <w:r>
+        <w:rPr>
+          <w:rFonts w:ascii="Courier New" w:hAnsi="Courier New" w:cs="Courier New"/>
+        </w:rPr>
+        <w:br/>
+      </w:r>
+      <w:r>
+        <w:rPr>
+          <w:rFonts w:ascii="Courier New" w:hAnsi="Courier New" w:cs="Courier New"/>
+        </w:rPr>
+        <w:t xml:space="preserve">0 0.687109 0.379167 0.255469 0.158333 </w:t>
+      </w:r>
+      <w:r>
+        <w:rPr>
+          <w:rFonts w:ascii="Courier New" w:hAnsi="Courier New" w:cs="Courier New"/>
+        </w:rPr>
+        <w:br/>
+      </w:r>
+      <w:r>
+        <w:rPr>
+          <w:rFonts w:ascii="Courier New" w:hAnsi="Courier New" w:cs="Courier New"/>
+        </w:rPr>
+        <w:t>1 0.42</w:t>
+      </w:r>
+      <w:r>
+        <w:rPr>
+          <w:rFonts w:ascii="Courier New" w:hAnsi="Courier New" w:cs="Courier New"/>
+        </w:rPr>
+        <w:t>0312 0.395833 0.140625 0.166667</w:t>
+      </w:r>
+      <w:r>
+        <w:br/>
       </w:r>
     </w:p>
     <w:p>
       <w:pPr>
         <w:pStyle w:val="Sprawozdania"/>
-      </w:pPr>
+        <w:contextualSpacing/>
+      </w:pPr>
+      <w:r>
+        <w:rPr>
+          <w:b/>
+        </w:rPr>
+        <w:t>Długość trwania treningu</w:t>
+      </w:r>
+      <w:r>
+        <w:t xml:space="preserve"> - z</w:t>
+      </w:r>
+      <w:r>
+        <w:t xml:space="preserve">alecane jest </w:t>
+      </w:r>
+      <m:oMath>
+        <m:r>
+          <w:rPr>
+            <w:rFonts w:ascii="Cambria Math" w:hAnsi="Cambria Math"/>
+          </w:rPr>
+          <m:t>2000</m:t>
+        </m:r>
+      </m:oMath>
+      <w:r>
+        <w:t xml:space="preserve"> iteracji dla każdego obiektu oraz</w:t>
+      </w:r>
+      <w:r>
+        <w:t xml:space="preserve"> nie mniej niż </w:t>
+      </w:r>
+      <m:oMath>
+        <m:r>
+          <w:rPr>
+            <w:rFonts w:ascii="Cambria Math" w:hAnsi="Cambria Math"/>
+          </w:rPr>
+          <m:t>4000</m:t>
+        </m:r>
+      </m:oMath>
+      <w:r>
+        <w:rPr>
+          <w:rFonts w:eastAsiaTheme="minorEastAsia"/>
+        </w:rPr>
+        <w:t xml:space="preserve"> dla całości treningu</w:t>
+      </w:r>
+      <w:r>
+        <w:t xml:space="preserve">. Po każdym </w:t>
+      </w:r>
+      <w:r>
+        <w:t>wykonanym tysiącu</w:t>
+      </w:r>
+      <w:r>
+        <w:t xml:space="preserve"> iteracji</w:t>
+      </w:r>
+      <w:r>
+        <w:t>,</w:t>
+      </w:r>
+      <w:r>
+        <w:t xml:space="preserve"> tworzy się plik z rozszerzeniem</w:t>
+      </w:r>
+      <w:r>
+        <w:t>:</w:t>
+      </w:r>
+      <w:r>
+        <w:t xml:space="preserve"> </w:t>
+      </w:r>
+      <w:r>
+        <w:rPr>
+          <w:rFonts w:ascii="Courier New" w:hAnsi="Courier New" w:cs="Courier New"/>
+          <w:sz w:val="20"/>
+        </w:rPr>
+        <w:t>.weight</w:t>
+      </w:r>
+      <w:r>
+        <w:t>,</w:t>
+      </w:r>
+      <w:r>
+        <w:t xml:space="preserve"> który można użyć do detekcji obiek</w:t>
+      </w:r>
+      <w:r>
+        <w:t>t</w:t>
+      </w:r>
+      <w:r>
+        <w:t xml:space="preserve">ów. Może dojść także do </w:t>
+      </w:r>
+      <w:r>
+        <w:t>nadmiernego dopasowania (ang. </w:t>
+      </w:r>
+      <w:r>
+        <w:rPr>
+          <w:i/>
+        </w:rPr>
+        <w:t>overfitting</w:t>
+      </w:r>
+      <w:r>
+        <w:t>), na przykład</w:t>
+      </w:r>
+      <w:r>
+        <w:t xml:space="preserve"> przy liczbie </w:t>
+      </w:r>
+      <m:oMath>
+        <m:r>
+          <w:rPr>
+            <w:rFonts w:ascii="Cambria Math" w:hAnsi="Cambria Math"/>
+          </w:rPr>
+          <m:t>9000</m:t>
+        </m:r>
+      </m:oMath>
+      <w:r>
+        <w:t xml:space="preserve"> operacji</w:t>
+      </w:r>
+      <w:r>
+        <w:t>,</w:t>
+      </w:r>
+      <w:r>
+        <w:t xml:space="preserve"> należy wtedy skorzystać z wcześniejszych dopasowań. Po każdej iteracji dostajemy następujący </w:t>
+      </w:r>
+      <w:r>
+        <w:t>dane wyjściowe</w:t>
+      </w:r>
+      <w:r>
+        <w:t>:</w:t>
+      </w:r>
+    </w:p>
+    <w:p>
+      <w:pPr>
+        <w:pStyle w:val="Sprawozdania"/>
+        <w:contextualSpacing/>
+        <w:rPr>
+          <w:sz w:val="4"/>
+        </w:rPr>
+      </w:pPr>
+    </w:p>
+    <w:p>
+      <w:pPr>
+        <w:pStyle w:val="Sprawozdania"/>
+        <w:contextualSpacing/>
+      </w:pPr>
+      <w:r>
+        <w:rPr>
+          <w:rFonts w:ascii="Courier New" w:hAnsi="Courier New" w:cs="Courier New"/>
+          <w:sz w:val="15"/>
+        </w:rPr>
+        <w:t>25: 0.211667, 257.60730 avg, 0.001000 rate, 1257.45 seconds, 576128 images Loaded: 0.000000 seconds</w:t>
+      </w:r>
+      <w:r>
+        <w:rPr>
+          <w:sz w:val="15"/>
+        </w:rPr>
+        <w:t xml:space="preserve"> </w:t>
+      </w:r>
+      <w:r>
+        <w:br/>
+        <w:t>g</w:t>
+      </w:r>
+      <w:r>
+        <w:t>dzie pierwsza l</w:t>
+      </w:r>
+      <w:r>
+        <w:t>iczba jest liczbą przeprowadzonych</w:t>
+      </w:r>
+      <w:r>
+        <w:t xml:space="preserve"> iteracji, następnie jest liczba średnich strat</w:t>
+      </w:r>
+      <w:r>
+        <w:t>. Polega to na tym, że</w:t>
+      </w:r>
+      <w:r>
+        <w:t xml:space="preserve"> jeżeli liczba spadnie poniżej </w:t>
+      </w:r>
+      <m:oMath>
+        <m:r>
+          <w:rPr>
+            <w:rFonts w:ascii="Cambria Math" w:hAnsi="Cambria Math"/>
+          </w:rPr>
+          <m:t>1</m:t>
+        </m:r>
+      </m:oMath>
+      <w:r>
+        <w:t xml:space="preserve"> i nie będzie maleć w ciągku kilkunastu iteracji można zakończyć naukę. Dostajemy również czas, w naszym przypadku wynosił on między </w:t>
+      </w:r>
+      <m:oMath>
+        <m:r>
+          <w:rPr>
+            <w:rFonts w:ascii="Cambria Math" w:hAnsi="Cambria Math"/>
+          </w:rPr>
+          <m:t>1200</m:t>
+        </m:r>
+      </m:oMath>
+      <w:r>
+        <w:t xml:space="preserve"> </w:t>
+      </w:r>
+      <w:r>
+        <w:t>a</w:t>
+      </w:r>
+      <w:r>
+        <w:t> </w:t>
+      </w:r>
+      <m:oMath>
+        <m:r>
+          <w:rPr>
+            <w:rFonts w:ascii="Cambria Math" w:hAnsi="Cambria Math"/>
+          </w:rPr>
+          <m:t xml:space="preserve">1500 </m:t>
+        </m:r>
+      </m:oMath>
+      <w:r>
+        <w:t>sekund</w:t>
+      </w:r>
+      <w:r>
+        <w:t>,</w:t>
+      </w:r>
+      <w:r>
+        <w:t xml:space="preserve"> co daje </w:t>
+      </w:r>
+      <w:r>
+        <w:t>koło 22 minut na każdą iterację. W</w:t>
+      </w:r>
+      <w:r>
+        <w:t xml:space="preserve"> takim przypadku </w:t>
+      </w:r>
+      <m:oMath>
+        <m:r>
+          <w:rPr>
+            <w:rFonts w:ascii="Cambria Math" w:hAnsi="Cambria Math"/>
+          </w:rPr>
+          <m:t>1000</m:t>
+        </m:r>
+      </m:oMath>
+      <w:r>
+        <w:t xml:space="preserve"> iteracji jesteśmy w </w:t>
+      </w:r>
+      <w:r>
+        <w:t>stanie osiągnąć po około 367 godzinach</w:t>
+      </w:r>
+      <w:r>
+        <w:t>, czyli ponad dwóch</w:t>
+      </w:r>
+      <w:r>
+        <w:t xml:space="preserve"> ty</w:t>
+      </w:r>
+      <w:r>
+        <w:t>godniach nieprzerwanej pracy. Dużym </w:t>
+      </w:r>
+      <w:r>
+        <w:t>zyskiem na czasie jest wykorzystanie GPU zamiast CPU. Jest to przyśpieszenie nawet kilkukrotne. Przy u</w:t>
+      </w:r>
+      <w:r>
+        <w:t>życiu dobrych kart graficznych, przeznaczonych głównie dla graczy,</w:t>
+      </w:r>
+      <w:r>
+        <w:t xml:space="preserve"> czas jednej iteracji spada poniżej 5 sekund.</w:t>
+      </w:r>
+    </w:p>
+    <w:p>
+      <w:pPr>
+        <w:pStyle w:val="Sprawozdania"/>
+      </w:pPr>
+    </w:p>
+    <w:p>
+      <w:pPr>
+        <w:pStyle w:val="Sprawozdania"/>
+      </w:pPr>
+      <w:r>
+        <w:br/>
+      </w:r>
+      <w:r>
+        <w:br/>
+      </w:r>
+      <w:r>
+        <w:br/>
+      </w:r>
+      <w:r>
+        <w:br/>
+      </w:r>
+      <w:r>
+        <w:br/>
+      </w:r>
+      <w:r>
+        <w:br/>
+      </w:r>
+      <w:r>
+        <w:br/>
+      </w:r>
+      <w:r>
+        <w:br/>
+      </w:r>
+      <w:r>
+        <w:br/>
+      </w:r>
     </w:p>
     <w:p>
       <w:pPr>
@@ -1625,6 +2188,7 @@
         </w:numPr>
       </w:pPr>
       <w:r>
+        <w:lastRenderedPageBreak/>
         <w:t xml:space="preserve"> Komponenty programu</w:t>
       </w:r>
     </w:p>
@@ -1666,6 +2230,9 @@
     <w:p>
       <w:pPr>
         <w:pStyle w:val="Sprawozdania"/>
+        <w:rPr>
+          <w:sz w:val="2"/>
+        </w:rPr>
       </w:pPr>
     </w:p>
     <w:p>
@@ -1700,7 +2267,7 @@
                           <a14:useLocalDpi xmlns:a14="http://schemas.microsoft.com/office/drawing/2010/main" val="0"/>
                         </a:ext>
                         <a:ext uri="{96DAC541-7B7A-43D3-8B79-37D633B846F1}">
-                          <asvg:svgBlip xmlns:asvg="http://schemas.microsoft.com/office/drawing/2016/SVG/main" r:embed="rId9"/>
+                          <asvg:svgBlip xmlns:asvg="http://schemas.microsoft.com/office/drawing/2016/SVG/main" xmlns:w16se="http://schemas.microsoft.com/office/word/2015/wordml/symex" xmlns:w16cid="http://schemas.microsoft.com/office/word/2016/wordml/cid" xmlns:w="http://schemas.openxmlformats.org/wordprocessingml/2006/main" xmlns:w10="urn:schemas-microsoft-com:office:word" xmlns:v="urn:schemas-microsoft-com:vml" xmlns:o="urn:schemas-microsoft-com:office:office" xmlns:am3d="http://schemas.microsoft.com/office/drawing/2017/model3d" xmlns:aink="http://schemas.microsoft.com/office/drawing/2016/ink" xmlns:cx8="http://schemas.microsoft.com/office/drawing/2016/5/14/chartex" xmlns:cx7="http://schemas.microsoft.com/office/drawing/2016/5/13/chartex" xmlns:cx6="http://schemas.microsoft.com/office/drawing/2016/5/12/chartex" xmlns:cx5="http://schemas.microsoft.com/office/drawing/2016/5/11/chartex" xmlns:cx4="http://schemas.microsoft.com/office/drawing/2016/5/10/chartex" xmlns:cx3="http://schemas.microsoft.com/office/drawing/2016/5/9/chartex" xmlns:cx2="http://schemas.microsoft.com/office/drawing/2015/10/21/chartex" xmlns:cx1="http://schemas.microsoft.com/office/drawing/2015/9/8/chartex" xmlns:cx="http://schemas.microsoft.com/office/drawing/2014/chartex" xmlns="" r:embed="rId9"/>
                         </a:ext>
                       </a:extLst>
                     </a:blip>
@@ -1761,9 +2328,10 @@
     <w:p>
       <w:pPr>
         <w:pStyle w:val="Sprawozdania"/>
+        <w:contextualSpacing/>
         <w:jc w:val="center"/>
         <w:rPr>
-          <w:sz w:val="20"/>
+          <w:sz w:val="10"/>
         </w:rPr>
       </w:pPr>
     </w:p>
@@ -1817,6 +2385,9 @@
     <w:p>
       <w:pPr>
         <w:pStyle w:val="Sprawozdania"/>
+        <w:rPr>
+          <w:sz w:val="2"/>
+        </w:rPr>
       </w:pPr>
     </w:p>
     <w:p>
@@ -1830,362 +2401,532 @@
       <w:r>
         <w:rPr>
           <w:sz w:val="22"/>
+        </w:rPr>
+        <w:t>Komponent</w:t>
+      </w:r>
+      <w:r>
+        <w:rPr>
+          <w:b w:val="0"/>
+          <w:sz w:val="22"/>
+        </w:rPr>
+        <w:t xml:space="preserve"> </w:t>
+      </w:r>
+      <w:r>
+        <w:rPr>
+          <w:rFonts w:ascii="Courier New" w:hAnsi="Courier New" w:cs="Courier New"/>
+          <w:b w:val="0"/>
+          <w:sz w:val="22"/>
+        </w:rPr>
+        <w:t>Rozpoznawanie</w:t>
+      </w:r>
+      <w:r>
+        <w:rPr>
+          <w:b w:val="0"/>
+          <w:sz w:val="22"/>
+        </w:rPr>
+        <w:t xml:space="preserve"> – Komponent ten, wykorzystuje algory</w:t>
+      </w:r>
+      <w:r>
+        <w:rPr>
+          <w:b w:val="0"/>
+          <w:sz w:val="22"/>
+        </w:rPr>
+        <w:t>tm do identyfikacji obiektów z </w:t>
+      </w:r>
+      <w:r>
+        <w:rPr>
+          <w:b w:val="0"/>
+          <w:sz w:val="22"/>
+        </w:rPr>
+        <w:t>plików wideo lub z plików graficznych. Identyfikacja obiektów odbywa się na obrazie otrzymanym na wejściu. Po wykonaniu pracy zostanie zwrócone, ile obiektów zostało rozpoznanych, jakiego były one typu i z jakim procentem dopasowania zostały one rozpoznane, te dane zostaną przekazane do</w:t>
+      </w:r>
+      <w:r>
+        <w:rPr>
+          <w:b w:val="0"/>
+          <w:sz w:val="22"/>
+        </w:rPr>
+        <w:t> </w:t>
+      </w:r>
+      <w:r>
+        <w:rPr>
+          <w:rFonts w:ascii="Courier New" w:hAnsi="Courier New" w:cs="Courier New"/>
+          <w:b w:val="0"/>
+          <w:sz w:val="22"/>
+        </w:rPr>
+        <w:t>Analizatora</w:t>
+      </w:r>
+      <w:r>
+        <w:rPr>
+          <w:b w:val="0"/>
+          <w:sz w:val="22"/>
+        </w:rPr>
+        <w:t>. Będą dane przekazywane również z powrotem do</w:t>
+      </w:r>
+      <w:r>
+        <w:rPr>
+          <w:b w:val="0"/>
+          <w:sz w:val="22"/>
+        </w:rPr>
+        <w:t xml:space="preserve"> komponentu odpowiedzialnego za </w:t>
+      </w:r>
+      <w:r>
+        <w:rPr>
+          <w:b w:val="0"/>
+          <w:sz w:val="22"/>
+        </w:rPr>
+        <w:t>obsługę wideo, dane te będą zawierały wielkość i umiejscowienie ro</w:t>
+      </w:r>
+      <w:r>
+        <w:rPr>
+          <w:b w:val="0"/>
+          <w:sz w:val="22"/>
+        </w:rPr>
+        <w:t>zpoznanego obiektu oraz jego </w:t>
+      </w:r>
+      <w:r>
+        <w:rPr>
+          <w:b w:val="0"/>
+          <w:sz w:val="22"/>
+        </w:rPr>
+        <w:t>typ.</w:t>
+      </w:r>
+      <w:r>
+        <w:t xml:space="preserve"> </w:t>
+      </w:r>
+      <w:r>
+        <w:rPr>
+          <w:b w:val="0"/>
+          <w:sz w:val="22"/>
+        </w:rPr>
+        <w:t>Algorytm dzieli obraz na siatkę 13x13 małych komórek</w:t>
+      </w:r>
+      <w:r>
+        <w:rPr>
+          <w:b w:val="0"/>
+          <w:sz w:val="22"/>
+        </w:rPr>
+        <w:t>.</w:t>
+      </w:r>
+      <w:r>
+        <w:t xml:space="preserve"> </w:t>
+      </w:r>
+      <w:r>
+        <w:rPr>
+          <w:b w:val="0"/>
+          <w:sz w:val="22"/>
+        </w:rPr>
+        <w:t>Każda komórka jest </w:t>
+      </w:r>
+      <w:r>
+        <w:rPr>
+          <w:b w:val="0"/>
+          <w:sz w:val="22"/>
+        </w:rPr>
+        <w:t>odpowiedzialna za 5 obszarów. Obszar opisuje prostokąt, który otacza obiekt. Y</w:t>
+      </w:r>
+      <w:r>
+        <w:rPr>
+          <w:b w:val="0"/>
+          <w:sz w:val="22"/>
+        </w:rPr>
+        <w:t>OLO</w:t>
+      </w:r>
+      <w:r>
+        <w:rPr>
+          <w:b w:val="0"/>
+          <w:sz w:val="22"/>
+        </w:rPr>
+        <w:t xml:space="preserve"> zwraca wynik prawdopodobieństwa, że obszar coś zawiera. Wynik nie mówi, jaki obiekt się znajduje tylko czy może w nim coś być.</w:t>
+      </w:r>
+      <w:r>
+        <w:t xml:space="preserve"> </w:t>
+      </w:r>
+      <w:r>
+        <w:rPr>
+          <w:b w:val="0"/>
+          <w:sz w:val="22"/>
+        </w:rPr>
+        <w:t>Dla każdego obszaru komórka również przewiduje klasę. D</w:t>
+      </w:r>
+      <w:r>
+        <w:rPr>
+          <w:b w:val="0"/>
+          <w:sz w:val="22"/>
+        </w:rPr>
+        <w:t>ziała to jak klasyfikator (daje </w:t>
+      </w:r>
+      <w:r>
+        <w:rPr>
+          <w:b w:val="0"/>
+          <w:sz w:val="22"/>
+        </w:rPr>
+        <w:t xml:space="preserve">rozkład prawdopodobieństwa na wszystkich możliwych klasach. </w:t>
+      </w:r>
+      <w:r>
+        <w:rPr>
+          <w:b w:val="0"/>
+          <w:sz w:val="22"/>
+        </w:rPr>
+        <w:t>Liczba</w:t>
+      </w:r>
+      <w:r>
+        <w:rPr>
+          <w:b w:val="0"/>
+          <w:sz w:val="22"/>
+        </w:rPr>
+        <w:t xml:space="preserve"> klas zależy od wersji YOLO. </w:t>
+      </w:r>
+      <w:r>
+        <w:rPr>
+          <w:rFonts w:ascii="Courier New" w:hAnsi="Courier New" w:cs="Courier New"/>
+          <w:b w:val="0"/>
+          <w:sz w:val="22"/>
+        </w:rPr>
+        <w:t>Yolov3</w:t>
+      </w:r>
+      <w:r>
+        <w:rPr>
+          <w:b w:val="0"/>
+          <w:sz w:val="22"/>
+        </w:rPr>
+        <w:t xml:space="preserve"> (najnowsza wersja) ma ich najwięcej</w:t>
+      </w:r>
+      <w:r>
+        <w:rPr>
+          <w:b w:val="0"/>
+          <w:sz w:val="22"/>
+        </w:rPr>
+        <w:t>. M</w:t>
+      </w:r>
+      <w:r>
+        <w:rPr>
+          <w:b w:val="0"/>
+          <w:sz w:val="22"/>
+        </w:rPr>
+        <w:t xml:space="preserve">y </w:t>
+      </w:r>
+      <w:r>
+        <w:rPr>
+          <w:b w:val="0"/>
+          <w:sz w:val="22"/>
+        </w:rPr>
+        <w:t>jednak używamy yolov3-tiny, aby </w:t>
+      </w:r>
+      <w:r>
+        <w:rPr>
+          <w:b w:val="0"/>
+          <w:sz w:val="22"/>
+        </w:rPr>
+        <w:t>przyśpieszyć proces rozpoznawania. Prawdopodobieństwo przewidzenia przez</w:t>
+      </w:r>
+      <w:r>
+        <w:rPr>
+          <w:b w:val="0"/>
+          <w:sz w:val="22"/>
+        </w:rPr>
+        <w:t xml:space="preserve"> obszar i </w:t>
+      </w:r>
+      <w:r>
+        <w:rPr>
+          <w:b w:val="0"/>
+          <w:sz w:val="22"/>
+        </w:rPr>
+        <w:t>przewidywania klas są </w:t>
+      </w:r>
+      <w:r>
+        <w:rPr>
+          <w:b w:val="0"/>
+          <w:sz w:val="22"/>
+        </w:rPr>
+        <w:t>połączone w jeden końcowy wynik, który zwraca nam to, czy obszar zawiera jakiś typ obiekt</w:t>
+      </w:r>
+      <w:r>
+        <w:rPr>
+          <w:b w:val="0"/>
+          <w:sz w:val="22"/>
+        </w:rPr>
+        <w:t>u. Na </w:t>
+      </w:r>
+      <w:r>
+        <w:rPr>
+          <w:b w:val="0"/>
+          <w:sz w:val="22"/>
+        </w:rPr>
+        <w:t>przykład żółty kontener zwraca nam wyni</w:t>
+      </w:r>
+      <w:r>
+        <w:rPr>
+          <w:b w:val="0"/>
+          <w:sz w:val="22"/>
+        </w:rPr>
+        <w:t>k z prawdopodobieństwem 85%, że </w:t>
+      </w:r>
+      <w:r>
+        <w:rPr>
+          <w:b w:val="0"/>
+          <w:sz w:val="22"/>
+        </w:rPr>
+        <w:t>znajduje się w nim "dog". Ponieważ istnieje 13 x 13 = 169 komórek siatki i każda komórka przewiduje 5 kontenerów, mamy w sumie 845 ramek ograniczających. Wiele z tych kontenerów będzie miała niskie wyniki prawdopodobieństwa, więc zostawiamy tylko t</w:t>
+      </w:r>
+      <w:r>
+        <w:rPr>
+          <w:b w:val="0"/>
+          <w:sz w:val="22"/>
+        </w:rPr>
+        <w:t>e, gdzie prawdopodobieństw jest </w:t>
+      </w:r>
+      <w:r>
+        <w:rPr>
+          <w:b w:val="0"/>
+          <w:sz w:val="22"/>
+        </w:rPr>
+        <w:t xml:space="preserve">większe od 30% (co można zmienić dodając flagę </w:t>
+      </w:r>
+      <w:r>
+        <w:rPr>
+          <w:rFonts w:ascii="Courier New" w:hAnsi="Courier New" w:cs="Courier New"/>
+          <w:b w:val="0"/>
+          <w:sz w:val="18"/>
+        </w:rPr>
+        <w:t>-thresh &lt;val&gt;</w:t>
+      </w:r>
+      <w:r>
+        <w:rPr>
+          <w:b w:val="0"/>
+          <w:sz w:val="18"/>
+        </w:rPr>
+        <w:t xml:space="preserve"> </w:t>
+      </w:r>
+      <w:r>
+        <w:rPr>
+          <w:b w:val="0"/>
+          <w:sz w:val="22"/>
+        </w:rPr>
+        <w:t>podczas uruchamiania programu). W przykładzie z 845 wyników otrzymaliśmy tylko 3, ponieważ dały najlepsze wynik</w:t>
+      </w:r>
+      <w:r>
+        <w:rPr>
+          <w:b w:val="0"/>
+          <w:sz w:val="22"/>
+        </w:rPr>
+        <w:t>i</w:t>
+      </w:r>
+      <w:r>
+        <w:rPr>
+          <w:b w:val="0"/>
+          <w:sz w:val="22"/>
+        </w:rPr>
+        <w:t>. Należy pamiętać</w:t>
+      </w:r>
+      <w:r>
+        <w:rPr>
+          <w:b w:val="0"/>
+          <w:sz w:val="22"/>
+        </w:rPr>
+        <w:t>,</w:t>
+      </w:r>
+      <w:r>
+        <w:rPr>
+          <w:b w:val="0"/>
+          <w:sz w:val="22"/>
+        </w:rPr>
+        <w:t xml:space="preserve"> że chociaż było 845 osobnych prognoz, wszystkie zostały wykonane w tym samym czasie - sieć neutronowa </w:t>
+      </w:r>
+      <w:r>
+        <w:rPr>
+          <w:b w:val="0"/>
+          <w:sz w:val="22"/>
+        </w:rPr>
+        <w:t>została</w:t>
+      </w:r>
+      <w:r>
+        <w:rPr>
+          <w:b w:val="0"/>
+          <w:sz w:val="22"/>
+        </w:rPr>
+        <w:t xml:space="preserve"> uruchomiona tylko raz. I dlatego YOLO jest taki szybki. </w:t>
+      </w:r>
+    </w:p>
+    <w:p>
+      <w:pPr>
+        <w:jc w:val="both"/>
+        <w:rPr>
+          <w:rFonts w:ascii="Times New Roman" w:hAnsi="Times New Roman" w:cs="Times New Roman"/>
+        </w:rPr>
+      </w:pPr>
+      <w:r>
+        <w:rPr>
+          <w:rFonts w:ascii="Times New Roman" w:hAnsi="Times New Roman" w:cs="Times New Roman"/>
+          <w:b/>
         </w:rPr>
         <w:lastRenderedPageBreak/>
         <w:t>Komponent</w:t>
       </w:r>
       <w:r>
         <w:rPr>
-          <w:b w:val="0"/>
-          <w:sz w:val="22"/>
-        </w:rPr>
-        <w:t xml:space="preserve"> </w:t>
-      </w:r>
-      <w:r>
-        <w:rPr>
           <w:rFonts w:ascii="Courier New" w:hAnsi="Courier New" w:cs="Courier New"/>
-          <w:b w:val="0"/>
-          <w:sz w:val="22"/>
-        </w:rPr>
-        <w:t>Rozpoznawanie</w:t>
-      </w:r>
-      <w:r>
-        <w:rPr>
-          <w:b w:val="0"/>
-          <w:sz w:val="22"/>
-        </w:rPr>
-        <w:t xml:space="preserve"> – Komponent ten, wykorzystuje algory</w:t>
-      </w:r>
-      <w:r>
-        <w:rPr>
-          <w:b w:val="0"/>
-          <w:sz w:val="22"/>
-        </w:rPr>
-        <w:t>tm do identyfikacji obiektów z </w:t>
-      </w:r>
-      <w:r>
-        <w:rPr>
-          <w:b w:val="0"/>
-          <w:sz w:val="22"/>
-        </w:rPr>
-        <w:t>plików wideo lub z plików graficznych. Identyfikacja obiektów odbywa się na obrazie otrzymanym na wejściu. Po wykonaniu pracy zostanie zwrócone, ile obiektów zostało rozpoznanych, jakiego były one typu i z jakim procentem dopasowania zostały one rozpoznane, te dane zostaną przekazane do</w:t>
-      </w:r>
-      <w:r>
-        <w:rPr>
-          <w:b w:val="0"/>
-          <w:sz w:val="22"/>
-        </w:rPr>
-        <w:t> </w:t>
+        </w:rPr>
+        <w:t xml:space="preserve"> Analizator</w:t>
+      </w:r>
+      <w:r>
+        <w:rPr>
+          <w:rFonts w:ascii="Times New Roman" w:hAnsi="Times New Roman" w:cs="Times New Roman"/>
+        </w:rPr>
+        <w:t xml:space="preserve"> - Komponent ma rozpoznać, czy na sąsiednich klatkach widzimy ten sam obiekt. Wykorzystuje on do tego dane, które otrzyma z poprzedniego komponentu - </w:t>
       </w:r>
       <w:r>
         <w:rPr>
           <w:rFonts w:ascii="Courier New" w:hAnsi="Courier New" w:cs="Courier New"/>
-          <w:b w:val="0"/>
-          <w:sz w:val="22"/>
-        </w:rPr>
-        <w:t>Analizatora</w:t>
-      </w:r>
-      <w:r>
-        <w:rPr>
-          <w:b w:val="0"/>
-          <w:sz w:val="22"/>
-        </w:rPr>
-        <w:t>. Będą dane przekazywane również z powrotem do</w:t>
-      </w:r>
-      <w:r>
-        <w:rPr>
-          <w:b w:val="0"/>
-          <w:sz w:val="22"/>
-        </w:rPr>
-        <w:t xml:space="preserve"> komponentu odpowiedzialnego za </w:t>
-      </w:r>
-      <w:r>
-        <w:rPr>
-          <w:b w:val="0"/>
-          <w:sz w:val="22"/>
-        </w:rPr>
-        <w:t>obsługę wideo, dane te będą zawierały wielkość i umiejscowienie ro</w:t>
-      </w:r>
-      <w:r>
-        <w:rPr>
-          <w:b w:val="0"/>
-          <w:sz w:val="22"/>
-        </w:rPr>
-        <w:t>zpoznanego obiektu oraz jego </w:t>
-      </w:r>
-      <w:r>
-        <w:rPr>
-          <w:b w:val="0"/>
-          <w:sz w:val="22"/>
-        </w:rPr>
-        <w:t>typ.</w:t>
-      </w:r>
-      <w:r>
-        <w:t xml:space="preserve"> </w:t>
-      </w:r>
-      <w:r>
-        <w:rPr>
-          <w:b w:val="0"/>
-          <w:sz w:val="22"/>
-        </w:rPr>
-        <w:t>Algorytm dzieli obraz na siatkę 13x13 małych komórek</w:t>
-      </w:r>
-      <w:r>
-        <w:rPr>
-          <w:b w:val="0"/>
-          <w:sz w:val="22"/>
-        </w:rPr>
-        <w:t>.</w:t>
-      </w:r>
-      <w:r>
-        <w:t xml:space="preserve"> </w:t>
-      </w:r>
-      <w:r>
-        <w:rPr>
-          <w:b w:val="0"/>
-          <w:sz w:val="22"/>
-        </w:rPr>
-        <w:t>Każda komórka jest </w:t>
-      </w:r>
-      <w:r>
-        <w:rPr>
-          <w:b w:val="0"/>
-          <w:sz w:val="22"/>
-        </w:rPr>
-        <w:t>odpowiedzialna za 5 obszarów. Obszar opisuje prostokąt, który otacza obiekt. Y</w:t>
-      </w:r>
-      <w:r>
-        <w:rPr>
-          <w:b w:val="0"/>
-          <w:sz w:val="22"/>
-        </w:rPr>
-        <w:t>OLO</w:t>
-      </w:r>
-      <w:r>
-        <w:rPr>
-          <w:b w:val="0"/>
-          <w:sz w:val="22"/>
-        </w:rPr>
-        <w:t xml:space="preserve"> zwraca wynik prawdopodobieństwa, że obszar coś zawiera. Wynik nie mówi, jaki obiekt się znajduje tylko czy może w nim coś być.</w:t>
-      </w:r>
-      <w:r>
-        <w:t xml:space="preserve"> </w:t>
-      </w:r>
-      <w:r>
-        <w:rPr>
-          <w:b w:val="0"/>
-          <w:sz w:val="22"/>
-        </w:rPr>
-        <w:t>Dla każdego obszaru komórka również przewiduje klasę. D</w:t>
-      </w:r>
-      <w:r>
-        <w:rPr>
-          <w:b w:val="0"/>
-          <w:sz w:val="22"/>
-        </w:rPr>
-        <w:t>ziała to jak klasyfikator (daje </w:t>
-      </w:r>
-      <w:r>
-        <w:rPr>
-          <w:b w:val="0"/>
-          <w:sz w:val="22"/>
-        </w:rPr>
-        <w:t xml:space="preserve">rozkład prawdopodobieństwa na wszystkich możliwych klasach. </w:t>
-      </w:r>
-      <w:r>
-        <w:rPr>
-          <w:b w:val="0"/>
-          <w:sz w:val="22"/>
-        </w:rPr>
-        <w:t>Liczba</w:t>
-      </w:r>
-      <w:r>
-        <w:rPr>
-          <w:b w:val="0"/>
-          <w:sz w:val="22"/>
-        </w:rPr>
-        <w:t xml:space="preserve"> klas zależy od wersji YOLO. Yolov3 (najnowsza wersja) ma ich najwięcej</w:t>
-      </w:r>
-      <w:r>
-        <w:rPr>
-          <w:b w:val="0"/>
-          <w:sz w:val="22"/>
-        </w:rPr>
-        <w:t>. M</w:t>
-      </w:r>
-      <w:r>
-        <w:rPr>
-          <w:b w:val="0"/>
-          <w:sz w:val="22"/>
-        </w:rPr>
-        <w:t xml:space="preserve">y </w:t>
-      </w:r>
-      <w:r>
-        <w:rPr>
-          <w:b w:val="0"/>
-          <w:sz w:val="22"/>
-        </w:rPr>
-        <w:t>jednak używamy yolov3-tiny, aby </w:t>
-      </w:r>
-      <w:r>
-        <w:rPr>
-          <w:b w:val="0"/>
-          <w:sz w:val="22"/>
-        </w:rPr>
-        <w:t>przyśpieszyć proces rozpoznawania. Prawdopodobieństwo przewidzenia przez</w:t>
-      </w:r>
-      <w:r>
-        <w:rPr>
-          <w:b w:val="0"/>
-          <w:sz w:val="22"/>
-        </w:rPr>
-        <w:t xml:space="preserve"> obszar i </w:t>
-      </w:r>
-      <w:r>
-        <w:rPr>
-          <w:b w:val="0"/>
-          <w:sz w:val="22"/>
-        </w:rPr>
-        <w:t>przewidywania klas są </w:t>
-      </w:r>
-      <w:r>
-        <w:rPr>
-          <w:b w:val="0"/>
-          <w:sz w:val="22"/>
-        </w:rPr>
-        <w:t>połączone w jeden końcowy wynik, który zwraca nam to, czy obszar zawiera jakiś typ obiekt</w:t>
-      </w:r>
-      <w:r>
-        <w:rPr>
-          <w:b w:val="0"/>
-          <w:sz w:val="22"/>
-        </w:rPr>
-        <w:t>u. Na </w:t>
-      </w:r>
-      <w:r>
-        <w:rPr>
-          <w:b w:val="0"/>
-          <w:sz w:val="22"/>
-        </w:rPr>
-        <w:t>przykład żółty kontener zwraca nam wyni</w:t>
-      </w:r>
-      <w:r>
-        <w:rPr>
-          <w:b w:val="0"/>
-          <w:sz w:val="22"/>
-        </w:rPr>
-        <w:t>k z prawdopodobieństwem 85%, że </w:t>
-      </w:r>
-      <w:r>
-        <w:rPr>
-          <w:b w:val="0"/>
-          <w:sz w:val="22"/>
-        </w:rPr>
-        <w:t>znajduje się w nim "dog". Ponieważ istnieje 13 x 13 = 169 komórek siatki i każda komórka przewiduje 5 kontenerów, mamy w sumie 845 ramek ograniczających. Wiele z tych kontenerów będzie miała niskie wyniki prawdopodobieństwa, więc zostawiamy tylko t</w:t>
-      </w:r>
-      <w:r>
-        <w:rPr>
-          <w:b w:val="0"/>
-          <w:sz w:val="22"/>
-        </w:rPr>
-        <w:t>e, gdzie prawdopodobieństw jest </w:t>
-      </w:r>
-      <w:r>
-        <w:rPr>
-          <w:b w:val="0"/>
-          <w:sz w:val="22"/>
-        </w:rPr>
-        <w:t>większe od 30% (co można zmienić dodając flagę -</w:t>
-      </w:r>
-      <w:proofErr w:type="spellStart"/>
-      <w:r>
-        <w:rPr>
-          <w:b w:val="0"/>
-          <w:sz w:val="22"/>
-        </w:rPr>
-        <w:t>thresh</w:t>
-      </w:r>
-      <w:proofErr w:type="spellEnd"/>
-      <w:r>
-        <w:rPr>
-          <w:b w:val="0"/>
-          <w:sz w:val="22"/>
-        </w:rPr>
-        <w:t xml:space="preserve"> &lt;</w:t>
-      </w:r>
-      <w:proofErr w:type="spellStart"/>
-      <w:r>
-        <w:rPr>
-          <w:b w:val="0"/>
-          <w:sz w:val="22"/>
-        </w:rPr>
-        <w:t>val</w:t>
-      </w:r>
-      <w:proofErr w:type="spellEnd"/>
-      <w:r>
-        <w:rPr>
-          <w:b w:val="0"/>
-          <w:sz w:val="22"/>
-        </w:rPr>
-        <w:t>&gt; podczas uruchamiania programu). W przykładzie z 845 wyników otrzymaliśmy tylko 3, ponieważ dały najlepsze wynik</w:t>
-      </w:r>
-      <w:r>
-        <w:rPr>
-          <w:b w:val="0"/>
-          <w:sz w:val="22"/>
-        </w:rPr>
-        <w:t>i</w:t>
-      </w:r>
-      <w:r>
-        <w:rPr>
-          <w:b w:val="0"/>
-          <w:sz w:val="22"/>
-        </w:rPr>
-        <w:t>. Należy pamiętać</w:t>
-      </w:r>
-      <w:r>
-        <w:rPr>
-          <w:b w:val="0"/>
-          <w:sz w:val="22"/>
-        </w:rPr>
-        <w:t>,</w:t>
-      </w:r>
-      <w:r>
-        <w:rPr>
-          <w:b w:val="0"/>
-          <w:sz w:val="22"/>
-        </w:rPr>
-        <w:t xml:space="preserve"> że chociaż było 845 osobnych prognoz, wszystkie zostały wykonane w tym samym czasie - sieć neutronowa </w:t>
-      </w:r>
-      <w:r>
-        <w:rPr>
-          <w:b w:val="0"/>
-          <w:sz w:val="22"/>
-        </w:rPr>
-        <w:t>została</w:t>
-      </w:r>
-      <w:r>
-        <w:rPr>
-          <w:b w:val="0"/>
-          <w:sz w:val="22"/>
-        </w:rPr>
-        <w:t xml:space="preserve"> uruchomiona tylko raz. I dlatego YOLO jest taki szybki. </w:t>
-      </w:r>
-    </w:p>
-    <w:p>
-      <w:pPr>
-        <w:pStyle w:val="NagwekSprawozdania"/>
-        <w:rPr>
-          <w:b w:val="0"/>
-          <w:sz w:val="22"/>
-        </w:rPr>
-      </w:pPr>
+        </w:rPr>
+        <w:t>Rozpoznanie</w:t>
+      </w:r>
+      <w:r>
+        <w:rPr>
+          <w:rFonts w:ascii="Times New Roman" w:hAnsi="Times New Roman" w:cs="Times New Roman"/>
+        </w:rPr>
+        <w:t>. Jeżeli na dwóch sąsiednich klatkach widzimy ten sam pojazd, czyli na następnej klatce w niewielkim od siebie odstępie, w</w:t>
+      </w:r>
+      <w:r>
+        <w:rPr>
+          <w:rFonts w:ascii="Times New Roman" w:hAnsi="Times New Roman" w:cs="Times New Roman"/>
+        </w:rPr>
+        <w:t xml:space="preserve"> stosunku do poprzedniej klatki</w:t>
+      </w:r>
+      <w:r>
+        <w:rPr>
+          <w:rFonts w:ascii="Times New Roman" w:hAnsi="Times New Roman" w:cs="Times New Roman"/>
+        </w:rPr>
+        <w:t xml:space="preserve"> lub, z powodu perspektywy, jest minimalnie większy lub mniejszy obiekt spełniający dokładnie te same cechy, np. czerwony sportowy samochód, to mamy bardzo duże prawdopodobieństwo, że na obu klatkach mamy do czynienia z dokładnie tym samym pojazdem. Gdy już stwierdzimy, że na kolejnych dwóch klatkach</w:t>
+      </w:r>
+      <w:r>
+        <w:rPr>
+          <w:rFonts w:ascii="Times New Roman" w:hAnsi="Times New Roman" w:cs="Times New Roman"/>
+        </w:rPr>
+        <w:t xml:space="preserve"> jest ten sam obiekt, to liczmy </w:t>
+      </w:r>
+      <w:r>
+        <w:rPr>
+          <w:rFonts w:ascii="Times New Roman" w:hAnsi="Times New Roman" w:cs="Times New Roman"/>
+        </w:rPr>
+        <w:t xml:space="preserve">jego prędkość, czyli o ile się on przesunął w czasie między dwoma klatkami, </w:t>
+      </w:r>
+      <w:r>
+        <w:rPr>
+          <w:rFonts w:ascii="Times New Roman" w:hAnsi="Times New Roman" w:cs="Times New Roman"/>
+        </w:rPr>
+        <w:t>który w </w:t>
+      </w:r>
+      <w:r>
+        <w:rPr>
+          <w:rFonts w:ascii="Times New Roman" w:hAnsi="Times New Roman" w:cs="Times New Roman"/>
+        </w:rPr>
+        <w:t>najgorszym wypadku</w:t>
+      </w:r>
+      <w:r>
+        <w:rPr>
+          <w:rFonts w:ascii="Times New Roman" w:hAnsi="Times New Roman" w:cs="Times New Roman"/>
+        </w:rPr>
+        <w:t xml:space="preserve"> wynosi 0,5 sekundy. Wykorzystamy do tego współrzędne prostokąta, który zaznacza rozpoznany z poprzedniego komponentu obiekt. Jego przesunięcie, odpowiednio przeliczone w skali, będzie wynikiem tej funkcjonalności. Komponent również zliczy natężenie ruchu, czyli sprawdzi, jak wiele pojazdów znajduje się w tym samym momencie na drodze oraz przepustowość, czyli jak dużo opuściło skrzyżowanie w ciągu jednego cyklu. </w:t>
+      </w:r>
+      <w:r>
+        <w:rPr>
+          <w:rFonts w:ascii="Times New Roman" w:hAnsi="Times New Roman" w:cs="Times New Roman"/>
+        </w:rPr>
+        <w:t>Weźmie on również pod uwagę typ </w:t>
+      </w:r>
+      <w:r>
+        <w:rPr>
+          <w:rFonts w:ascii="Times New Roman" w:hAnsi="Times New Roman" w:cs="Times New Roman"/>
+        </w:rPr>
+        <w:t xml:space="preserve">pojazdów, gdyż przykładowo jedna ciężarówka zajmuje zdecydowanie więcej miejsca od kilku motocykli. Na podstawie danych oraz ustawień własnych, określi </w:t>
+      </w:r>
+      <w:r>
+        <w:rPr>
+          <w:rFonts w:ascii="Times New Roman" w:hAnsi="Times New Roman" w:cs="Times New Roman"/>
+        </w:rPr>
+        <w:t>on również, jakie działanie dla </w:t>
+      </w:r>
+      <w:r>
+        <w:rPr>
+          <w:rFonts w:ascii="Times New Roman" w:hAnsi="Times New Roman" w:cs="Times New Roman"/>
+        </w:rPr>
+        <w:t>sygnalizacji świetlnej będzie najkorzystniejsze, czyli proporcjonalnie do natężenia danej strefy ruchu będzie dobierał długość trwania świecenie światła w cyklu świetlnym dla tych stref. Odpowiad</w:t>
+      </w:r>
+      <w:r>
+        <w:rPr>
+          <w:rFonts w:ascii="Times New Roman" w:hAnsi="Times New Roman" w:cs="Times New Roman"/>
+        </w:rPr>
+        <w:t>a </w:t>
+      </w:r>
+      <w:r>
+        <w:rPr>
+          <w:rFonts w:ascii="Times New Roman" w:hAnsi="Times New Roman" w:cs="Times New Roman"/>
+        </w:rPr>
+        <w:t>on również za generowanie wniosków na podstawie wcześniej opisan</w:t>
+      </w:r>
+      <w:r>
+        <w:rPr>
+          <w:rFonts w:ascii="Times New Roman" w:hAnsi="Times New Roman" w:cs="Times New Roman"/>
+        </w:rPr>
+        <w:t>ych i wyuczonych danych. Do ich </w:t>
+      </w:r>
+      <w:r>
+        <w:rPr>
+          <w:rFonts w:ascii="Times New Roman" w:hAnsi="Times New Roman" w:cs="Times New Roman"/>
+        </w:rPr>
+        <w:t xml:space="preserve">sformułowania będą potrzebne takie informacje, jak długość cyklu świateł, liczba pasów w danym kierunku i tym podobne. Ostatnią funkcjonalnością tego komponentu </w:t>
+      </w:r>
+      <w:r>
+        <w:rPr>
+          <w:rFonts w:ascii="Times New Roman" w:hAnsi="Times New Roman" w:cs="Times New Roman"/>
+        </w:rPr>
+        <w:t>będzie prowadzenie statystyk na </w:t>
+      </w:r>
+      <w:r>
+        <w:rPr>
+          <w:rFonts w:ascii="Times New Roman" w:hAnsi="Times New Roman" w:cs="Times New Roman"/>
+        </w:rPr>
+        <w:t>podstawie gromadzonych danych, które przyczynią się do rozwoju algorytmu i jeszcze większemu usprawnieniu ruchu drogowego. Sprawdzi on w jakim okres</w:t>
+      </w:r>
+      <w:r>
+        <w:rPr>
+          <w:rFonts w:ascii="Times New Roman" w:hAnsi="Times New Roman" w:cs="Times New Roman"/>
+        </w:rPr>
+        <w:t>ie natężenie jest największe, a w </w:t>
+      </w:r>
+      <w:r>
+        <w:rPr>
+          <w:rFonts w:ascii="Times New Roman" w:hAnsi="Times New Roman" w:cs="Times New Roman"/>
+        </w:rPr>
+        <w:t>jakim najmniejsze. Porówna jakie ustawienie dało największą przepusto</w:t>
+      </w:r>
+      <w:r>
+        <w:rPr>
+          <w:rFonts w:ascii="Times New Roman" w:hAnsi="Times New Roman" w:cs="Times New Roman"/>
+        </w:rPr>
+        <w:t>wość, a także sprawdzi, który z </w:t>
+      </w:r>
+      <w:r>
+        <w:rPr>
+          <w:rFonts w:ascii="Times New Roman" w:hAnsi="Times New Roman" w:cs="Times New Roman"/>
+        </w:rPr>
+        <w:t>samochodów najdłużej czasu spędził na skrzyżowaniu. To wszystko zostanie wypisane do pliku.</w:t>
+      </w:r>
     </w:p>
     <w:p>
       <w:pPr>
         <w:jc w:val="both"/>
         <w:rPr>
           <w:rFonts w:ascii="Times New Roman" w:hAnsi="Times New Roman" w:cs="Times New Roman"/>
+          <w:sz w:val="11"/>
+        </w:rPr>
+      </w:pPr>
+    </w:p>
+    <w:p>
+      <w:pPr>
+        <w:jc w:val="both"/>
+        <w:rPr>
+          <w:rFonts w:ascii="Times New Roman" w:hAnsi="Times New Roman" w:cs="Times New Roman"/>
         </w:rPr>
       </w:pPr>
       <w:r>
@@ -2193,178 +2934,6 @@
           <w:rFonts w:ascii="Times New Roman" w:hAnsi="Times New Roman" w:cs="Times New Roman"/>
           <w:b/>
         </w:rPr>
-        <w:t>Komponent</w:t>
-      </w:r>
-      <w:r>
-        <w:rPr>
-          <w:rFonts w:ascii="Courier New" w:hAnsi="Courier New" w:cs="Courier New"/>
-        </w:rPr>
-        <w:t xml:space="preserve"> Analizator</w:t>
-      </w:r>
-      <w:r>
-        <w:rPr>
-          <w:rFonts w:ascii="Times New Roman" w:hAnsi="Times New Roman" w:cs="Times New Roman"/>
-        </w:rPr>
-        <w:t xml:space="preserve"> - Komponent ma rozpoznać, czy na sąsiednich klatkach widzimy ten sam obiekt. Wykorzystuje on do tego dane, które otrzyma z poprzedniego komponentu - </w:t>
-      </w:r>
-      <w:r>
-        <w:rPr>
-          <w:rFonts w:ascii="Courier New" w:hAnsi="Courier New" w:cs="Courier New"/>
-        </w:rPr>
-        <w:t>Rozpoznanie</w:t>
-      </w:r>
-      <w:r>
-        <w:rPr>
-          <w:rFonts w:ascii="Times New Roman" w:hAnsi="Times New Roman" w:cs="Times New Roman"/>
-        </w:rPr>
-        <w:t>. Jeżeli na dwóch sąsiednich klatkach widzimy ten sam pojazd, czyli na następnej klatce w niewielkim od siebie odstępie, w stosunku do poprzedniej klatki, lub, z powodu perspektywy, jest minimalnie większy lub mniejszy obiekt spełniający dokładnie te same cechy, np. czerwony sportowy samochód, to mamy bardzo duże prawdopodobieństwo, że na obu klatkach mamy do czynienia z dokładnie tym samym pojazdem. Gdy już stwierdzimy, że na kolejnych dwóch klatkach</w:t>
-      </w:r>
-      <w:r>
-        <w:rPr>
-          <w:rFonts w:ascii="Times New Roman" w:hAnsi="Times New Roman" w:cs="Times New Roman"/>
-        </w:rPr>
-        <w:t xml:space="preserve"> jest ten sam obiekt, to liczmy </w:t>
-      </w:r>
-      <w:r>
-        <w:rPr>
-          <w:rFonts w:ascii="Times New Roman" w:hAnsi="Times New Roman" w:cs="Times New Roman"/>
-        </w:rPr>
-        <w:t xml:space="preserve">jego prędkość, czyli o ile się on przesunął w czasie między dwoma klatkami, </w:t>
-      </w:r>
-      <w:r>
-        <w:rPr>
-          <w:rFonts w:ascii="Times New Roman" w:hAnsi="Times New Roman" w:cs="Times New Roman"/>
-        </w:rPr>
-        <w:t>który w </w:t>
-      </w:r>
-      <w:r>
-        <w:rPr>
-          <w:rFonts w:ascii="Times New Roman" w:hAnsi="Times New Roman" w:cs="Times New Roman"/>
-        </w:rPr>
-        <w:t>najgorszym wypadku</w:t>
-      </w:r>
-      <w:r>
-        <w:rPr>
-          <w:rFonts w:ascii="Times New Roman" w:hAnsi="Times New Roman" w:cs="Times New Roman"/>
-        </w:rPr>
-        <w:t xml:space="preserve"> wynosi 0,5 sekundy. Wykorzystamy do tego współrzędne prostokąta, który zaznacza rozpoznany z poprzedniego komponentu obiekt. Jego przesunięcie, odpowiednio przeliczone w skali, będzie wynikiem tej funkcjonalności. Komponent również zliczy natężenie ruchu, czyli sprawdzi, jak wiele pojazdów znajduje się w tym samym momencie na drodze oraz przepustowość, czyli jak dużo opuściło skrzyżowanie w ciągu jednego cyklu. </w:t>
-      </w:r>
-      <w:r>
-        <w:rPr>
-          <w:rFonts w:ascii="Times New Roman" w:hAnsi="Times New Roman" w:cs="Times New Roman"/>
-        </w:rPr>
-        <w:t>Weźmie on również pod uwagę typ </w:t>
-      </w:r>
-      <w:r>
-        <w:rPr>
-          <w:rFonts w:ascii="Times New Roman" w:hAnsi="Times New Roman" w:cs="Times New Roman"/>
-        </w:rPr>
-        <w:t xml:space="preserve">pojazdów, gdyż przykładowo jedna ciężarówka zajmuje zdecydowanie więcej miejsca od kilku motocykli. Na podstawie danych oraz ustawień własnych, określi </w:t>
-      </w:r>
-      <w:r>
-        <w:rPr>
-          <w:rFonts w:ascii="Times New Roman" w:hAnsi="Times New Roman" w:cs="Times New Roman"/>
-        </w:rPr>
-        <w:t>on również, jakie działanie dla </w:t>
-      </w:r>
-      <w:r>
-        <w:rPr>
-          <w:rFonts w:ascii="Times New Roman" w:hAnsi="Times New Roman" w:cs="Times New Roman"/>
-        </w:rPr>
-        <w:t>sygnalizacji świetlnej będzie najkorzystniejsze, czyli proporcjonalnie do natężenia danej strefy ruchu będzie dobierał długość trwania świecenie światła w cyklu świetlnym dla tych stref. Odpowiad</w:t>
-      </w:r>
-      <w:r>
-        <w:rPr>
-          <w:rFonts w:ascii="Times New Roman" w:hAnsi="Times New Roman" w:cs="Times New Roman"/>
-        </w:rPr>
-        <w:t>a </w:t>
-      </w:r>
-      <w:r>
-        <w:rPr>
-          <w:rFonts w:ascii="Times New Roman" w:hAnsi="Times New Roman" w:cs="Times New Roman"/>
-        </w:rPr>
-        <w:t>on również za generowanie wniosków na podstawie wcześniej opisan</w:t>
-      </w:r>
-      <w:r>
-        <w:rPr>
-          <w:rFonts w:ascii="Times New Roman" w:hAnsi="Times New Roman" w:cs="Times New Roman"/>
-        </w:rPr>
-        <w:t>ych i wyuczonych danych. Do ich </w:t>
-      </w:r>
-      <w:r>
-        <w:rPr>
-          <w:rFonts w:ascii="Times New Roman" w:hAnsi="Times New Roman" w:cs="Times New Roman"/>
-        </w:rPr>
-        <w:t xml:space="preserve">sformułowania będą potrzebne takie informacje, jak długość cyklu świateł, liczba pasów w danym kierunku i tym podobne. Ostatnią funkcjonalnością tego komponentu </w:t>
-      </w:r>
-      <w:r>
-        <w:rPr>
-          <w:rFonts w:ascii="Times New Roman" w:hAnsi="Times New Roman" w:cs="Times New Roman"/>
-        </w:rPr>
-        <w:t>będzie prowadzenie statystyk na </w:t>
-      </w:r>
-      <w:r>
-        <w:rPr>
-          <w:rFonts w:ascii="Times New Roman" w:hAnsi="Times New Roman" w:cs="Times New Roman"/>
-        </w:rPr>
-        <w:t>podstawie gromadzonych danych, które przyczynią się do rozwoju algorytmu i jeszcze większemu usprawnieniu ruchu drogowego. Sprawdzi on w jakim okres</w:t>
-      </w:r>
-      <w:r>
-        <w:rPr>
-          <w:rFonts w:ascii="Times New Roman" w:hAnsi="Times New Roman" w:cs="Times New Roman"/>
-        </w:rPr>
-        <w:t>ie natężenie jest największe, a w </w:t>
-      </w:r>
-      <w:r>
-        <w:rPr>
-          <w:rFonts w:ascii="Times New Roman" w:hAnsi="Times New Roman" w:cs="Times New Roman"/>
-        </w:rPr>
-        <w:t>jakim najmniejsze. Porówna jakie ustawienie dało największą przepusto</w:t>
-      </w:r>
-      <w:r>
-        <w:rPr>
-          <w:rFonts w:ascii="Times New Roman" w:hAnsi="Times New Roman" w:cs="Times New Roman"/>
-        </w:rPr>
-        <w:t>wość, a także sprawdzi, który z </w:t>
-      </w:r>
-      <w:r>
-        <w:rPr>
-          <w:rFonts w:ascii="Times New Roman" w:hAnsi="Times New Roman" w:cs="Times New Roman"/>
-        </w:rPr>
-        <w:t>samochodów najdłużej czasu spędził na skrzyżowaniu. To wszystko zostanie wypisane do pliku.</w:t>
-      </w:r>
-    </w:p>
-    <w:p>
-      <w:pPr>
-        <w:jc w:val="both"/>
-        <w:rPr>
-          <w:rFonts w:ascii="Times New Roman" w:hAnsi="Times New Roman" w:cs="Times New Roman"/>
-          <w:b/>
-        </w:rPr>
-      </w:pPr>
-    </w:p>
-    <w:p>
-      <w:pPr>
-        <w:jc w:val="both"/>
-        <w:rPr>
-          <w:rFonts w:ascii="Times New Roman" w:hAnsi="Times New Roman" w:cs="Times New Roman"/>
-          <w:b/>
-        </w:rPr>
-      </w:pPr>
-    </w:p>
-    <w:p>
-      <w:pPr>
-        <w:jc w:val="both"/>
-        <w:rPr>
-          <w:rFonts w:ascii="Times New Roman" w:hAnsi="Times New Roman" w:cs="Times New Roman"/>
-        </w:rPr>
-      </w:pPr>
-      <w:r>
-        <w:rPr>
-          <w:rFonts w:ascii="Times New Roman" w:hAnsi="Times New Roman" w:cs="Times New Roman"/>
-          <w:b/>
-        </w:rPr>
-        <w:lastRenderedPageBreak/>
         <w:t>Środowisko działania</w:t>
       </w:r>
       <w:r>
@@ -2480,7 +3049,7 @@
         <mc:AlternateContent>
           <mc:Choice Requires="wpg">
             <w:drawing>
-              <wp:anchor distT="0" distB="0" distL="114300" distR="114300" simplePos="0" relativeHeight="152241413" behindDoc="0" locked="0" layoutInCell="1" allowOverlap="1" wp14:anchorId="5356BE44" wp14:editId="3D1D152D">
+              <wp:anchor distT="0" distB="0" distL="114300" distR="114300" simplePos="0" relativeHeight="152241413" behindDoc="0" locked="0" layoutInCell="1" allowOverlap="1" wp14:anchorId="5356BE44" wp14:editId="0C00EC7F">
                 <wp:simplePos x="0" y="0"/>
                 <wp:positionH relativeFrom="margin">
                   <wp:posOffset>929005</wp:posOffset>
@@ -2711,9 +3280,9 @@
               </wp:anchor>
             </w:drawing>
           </mc:Choice>
-          <mc:Fallback xmlns:mv="urn:schemas-microsoft-com:mac:vml" xmlns:mo="http://schemas.microsoft.com/office/mac/office/2008/main">
+          <mc:Fallback>
             <w:pict>
-              <v:group w14:anchorId="36576E55" id="Grupa 12" o:spid="_x0000_s1026" style="position:absolute;margin-left:73.15pt;margin-top:59.5pt;width:298.5pt;height:149.25pt;z-index:152241413;mso-position-horizontal-relative:margin;mso-width-relative:margin;mso-height-relative:margin" coordsize="4524375,2286000" o:gfxdata="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">
+              <v:group w14:anchorId="276D5767" id="Grupa 12" o:spid="_x0000_s1026" style="position:absolute;margin-left:73.15pt;margin-top:59.5pt;width:298.5pt;height:149.25pt;z-index:152241413;mso-position-horizontal-relative:margin;mso-width-relative:margin;mso-height-relative:margin" coordsize="4524375,2286000" o:gfxdata="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">
                 <v:group id="Grupa 13" o:spid="_x0000_s1027" style="position:absolute;width:4524375;height:2286000" coordsize="4524375,2286000" o:gfxdata="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">
                   <v:group id="Grupa 16" o:spid="_x0000_s1028" style="position:absolute;width:4524375;height:2057400" coordsize="4524375,2057400" o:gfxdata="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">
                     <v:shapetype id="_x0000_t5" coordsize="21600,21600" o:spt="5" adj="10800" path="m@0,0l0,21600,21600,21600xe">
@@ -2886,7 +3455,7 @@
               </wp:anchor>
             </w:drawing>
           </mc:Choice>
-          <mc:Fallback>
+          <mc:Fallback xmlns:w16se="http://schemas.microsoft.com/office/word/2015/wordml/symex" xmlns:w16cid="http://schemas.microsoft.com/office/word/2016/wordml/cid" xmlns:am3d="http://schemas.microsoft.com/office/drawing/2017/model3d" xmlns:aink="http://schemas.microsoft.com/office/drawing/2016/ink" xmlns:cx8="http://schemas.microsoft.com/office/drawing/2016/5/14/chartex" xmlns:cx7="http://schemas.microsoft.com/office/drawing/2016/5/13/chartex" xmlns:cx6="http://schemas.microsoft.com/office/drawing/2016/5/12/chartex" xmlns:cx5="http://schemas.microsoft.com/office/drawing/2016/5/11/chartex" xmlns:cx4="http://schemas.microsoft.com/office/drawing/2016/5/10/chartex" xmlns:cx3="http://schemas.microsoft.com/office/drawing/2016/5/9/chartex" xmlns:cx2="http://schemas.microsoft.com/office/drawing/2015/10/21/chartex" xmlns:cx1="http://schemas.microsoft.com/office/drawing/2015/9/8/chartex" xmlns:cx="http://schemas.microsoft.com/office/drawing/2014/chartex">
             <w:pict>
               <v:shapetype w14:anchorId="41CE1ACF" id="_x0000_t202" coordsize="21600,21600" o:spt="202" path="m,l,21600r21600,l21600,xe">
                 <v:stroke joinstyle="miter"/>
@@ -3019,7 +3588,7 @@
               </wp:anchor>
             </w:drawing>
           </mc:Choice>
-          <mc:Fallback>
+          <mc:Fallback xmlns:w16se="http://schemas.microsoft.com/office/word/2015/wordml/symex" xmlns:w16cid="http://schemas.microsoft.com/office/word/2016/wordml/cid" xmlns:am3d="http://schemas.microsoft.com/office/drawing/2017/model3d" xmlns:aink="http://schemas.microsoft.com/office/drawing/2016/ink" xmlns:cx8="http://schemas.microsoft.com/office/drawing/2016/5/14/chartex" xmlns:cx7="http://schemas.microsoft.com/office/drawing/2016/5/13/chartex" xmlns:cx6="http://schemas.microsoft.com/office/drawing/2016/5/12/chartex" xmlns:cx5="http://schemas.microsoft.com/office/drawing/2016/5/11/chartex" xmlns:cx4="http://schemas.microsoft.com/office/drawing/2016/5/10/chartex" xmlns:cx3="http://schemas.microsoft.com/office/drawing/2016/5/9/chartex" xmlns:cx2="http://schemas.microsoft.com/office/drawing/2015/10/21/chartex" xmlns:cx1="http://schemas.microsoft.com/office/drawing/2015/9/8/chartex" xmlns:cx="http://schemas.microsoft.com/office/drawing/2014/chartex">
             <w:pict>
               <v:shape w14:anchorId="1AE74474" id="Pole tekstowe 8" o:spid="_x0000_s1028" type="#_x0000_t202" style="position:absolute;left:0;text-align:left;margin-left:222.4pt;margin-top:1pt;width:37.5pt;height:21.75pt;z-index:2;visibility:visible;mso-wrap-style:square;mso-width-percent:0;mso-height-percent:0;mso-wrap-distance-left:9pt;mso-wrap-distance-top:3.6pt;mso-wrap-distance-right:9pt;mso-wrap-distance-bottom:3.6pt;mso-position-horizontal:absolute;mso-position-horizontal-relative:text;mso-position-vertical:absolute;mso-position-vertical-relative:text;mso-width-percent:0;mso-height-percent:0;mso-width-relative:margin;mso-height-relative:margin;v-text-anchor:top" o:gfxdata="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" stroked="f">
                 <v:textbox>
@@ -3126,7 +3695,7 @@
               </wp:anchor>
             </w:drawing>
           </mc:Choice>
-          <mc:Fallback>
+          <mc:Fallback xmlns:w16se="http://schemas.microsoft.com/office/word/2015/wordml/symex" xmlns:w16cid="http://schemas.microsoft.com/office/word/2016/wordml/cid" xmlns:am3d="http://schemas.microsoft.com/office/drawing/2017/model3d" xmlns:aink="http://schemas.microsoft.com/office/drawing/2016/ink" xmlns:cx8="http://schemas.microsoft.com/office/drawing/2016/5/14/chartex" xmlns:cx7="http://schemas.microsoft.com/office/drawing/2016/5/13/chartex" xmlns:cx6="http://schemas.microsoft.com/office/drawing/2016/5/12/chartex" xmlns:cx5="http://schemas.microsoft.com/office/drawing/2016/5/11/chartex" xmlns:cx4="http://schemas.microsoft.com/office/drawing/2016/5/10/chartex" xmlns:cx3="http://schemas.microsoft.com/office/drawing/2016/5/9/chartex" xmlns:cx2="http://schemas.microsoft.com/office/drawing/2015/10/21/chartex" xmlns:cx1="http://schemas.microsoft.com/office/drawing/2015/9/8/chartex" xmlns:cx="http://schemas.microsoft.com/office/drawing/2014/chartex">
             <w:pict>
               <v:shape w14:anchorId="3539D408" id="Pole tekstowe 7" o:spid="_x0000_s1029" type="#_x0000_t202" style="position:absolute;left:0;text-align:left;margin-left:280.15pt;margin-top:9.65pt;width:31.5pt;height:21.75pt;z-index:21748775;visibility:visible;mso-wrap-style:square;mso-width-percent:0;mso-height-percent:0;mso-wrap-distance-left:9pt;mso-wrap-distance-top:3.6pt;mso-wrap-distance-right:9pt;mso-wrap-distance-bottom:3.6pt;mso-position-horizontal:absolute;mso-position-horizontal-relative:margin;mso-position-vertical:absolute;mso-position-vertical-relative:text;mso-width-percent:0;mso-height-percent:0;mso-width-relative:margin;mso-height-relative:margin;v-text-anchor:top" o:gfxdata="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" stroked="f">
                 <v:textbox>
@@ -3233,7 +3802,7 @@
               </wp:anchor>
             </w:drawing>
           </mc:Choice>
-          <mc:Fallback>
+          <mc:Fallback xmlns:w16se="http://schemas.microsoft.com/office/word/2015/wordml/symex" xmlns:w16cid="http://schemas.microsoft.com/office/word/2016/wordml/cid" xmlns:am3d="http://schemas.microsoft.com/office/drawing/2017/model3d" xmlns:aink="http://schemas.microsoft.com/office/drawing/2016/ink" xmlns:cx8="http://schemas.microsoft.com/office/drawing/2016/5/14/chartex" xmlns:cx7="http://schemas.microsoft.com/office/drawing/2016/5/13/chartex" xmlns:cx6="http://schemas.microsoft.com/office/drawing/2016/5/12/chartex" xmlns:cx5="http://schemas.microsoft.com/office/drawing/2016/5/11/chartex" xmlns:cx4="http://schemas.microsoft.com/office/drawing/2016/5/10/chartex" xmlns:cx3="http://schemas.microsoft.com/office/drawing/2016/5/9/chartex" xmlns:cx2="http://schemas.microsoft.com/office/drawing/2015/10/21/chartex" xmlns:cx1="http://schemas.microsoft.com/office/drawing/2015/9/8/chartex" xmlns:cx="http://schemas.microsoft.com/office/drawing/2014/chartex">
             <w:pict>
               <v:shape w14:anchorId="06881219" id="Pole tekstowe 5" o:spid="_x0000_s1030" type="#_x0000_t202" style="position:absolute;left:0;text-align:left;margin-left:215.55pt;margin-top:9.6pt;width:22.5pt;height:21.75pt;z-index:43497548;visibility:visible;mso-wrap-style:square;mso-width-percent:0;mso-height-percent:0;mso-wrap-distance-left:9pt;mso-wrap-distance-top:3.6pt;mso-wrap-distance-right:9pt;mso-wrap-distance-bottom:3.6pt;mso-position-horizontal:absolute;mso-position-horizontal-relative:margin;mso-position-vertical:absolute;mso-position-vertical-relative:text;mso-width-percent:0;mso-height-percent:0;mso-width-relative:margin;mso-height-relative:margin;v-text-anchor:top" o:gfxdata="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" stroked="f">
                 <v:textbox>
@@ -3400,6 +3969,7 @@
           <w:tab w:val="center" w:pos="4536"/>
           <w:tab w:val="left" w:pos="4950"/>
         </w:tabs>
+        <w:contextualSpacing/>
         <w:jc w:val="both"/>
         <w:rPr>
           <w:rFonts w:ascii="Times New Roman" w:eastAsiaTheme="minorEastAsia" w:hAnsi="Times New Roman" w:cs="Times New Roman"/>
@@ -3409,7 +3979,26 @@
         <w:rPr>
           <w:rFonts w:ascii="Times New Roman" w:hAnsi="Times New Roman" w:cs="Times New Roman"/>
         </w:rPr>
-        <w:t xml:space="preserve">Po jego obliczeniu utrzymano: </w:t>
+        <w:lastRenderedPageBreak/>
+        <w:t xml:space="preserve">Po </w:t>
+      </w:r>
+      <w:r>
+        <w:rPr>
+          <w:rFonts w:ascii="Times New Roman" w:hAnsi="Times New Roman" w:cs="Times New Roman"/>
+        </w:rPr>
+        <w:t>obliczeniu</w:t>
+      </w:r>
+      <w:r>
+        <w:rPr>
+          <w:rFonts w:ascii="Times New Roman" w:hAnsi="Times New Roman" w:cs="Times New Roman"/>
+        </w:rPr>
+        <w:t xml:space="preserve"> równania</w:t>
+      </w:r>
+      <w:r>
+        <w:rPr>
+          <w:rFonts w:ascii="Times New Roman" w:hAnsi="Times New Roman" w:cs="Times New Roman"/>
+        </w:rPr>
+        <w:t xml:space="preserve"> utrzymano: </w:t>
       </w:r>
       <m:oMath>
         <m:r>
@@ -3444,6 +4033,7 @@
           <w:tab w:val="center" w:pos="4536"/>
           <w:tab w:val="left" w:pos="4950"/>
         </w:tabs>
+        <w:contextualSpacing/>
         <w:jc w:val="both"/>
         <w:rPr>
           <w:rFonts w:ascii="Times New Roman" w:hAnsi="Times New Roman" w:cs="Times New Roman"/>
@@ -3462,6 +4052,21 @@
           <w:tab w:val="center" w:pos="4536"/>
           <w:tab w:val="left" w:pos="4950"/>
         </w:tabs>
+        <w:contextualSpacing/>
+        <w:jc w:val="both"/>
+        <w:rPr>
+          <w:rFonts w:ascii="Times New Roman" w:hAnsi="Times New Roman" w:cs="Times New Roman"/>
+          <w:sz w:val="4"/>
+        </w:rPr>
+      </w:pPr>
+    </w:p>
+    <w:p>
+      <w:pPr>
+        <w:tabs>
+          <w:tab w:val="center" w:pos="4536"/>
+          <w:tab w:val="left" w:pos="4950"/>
+        </w:tabs>
+        <w:contextualSpacing/>
         <w:jc w:val="center"/>
         <w:rPr>
           <w:rFonts w:ascii="Times New Roman" w:eastAsiaTheme="minorEastAsia" w:hAnsi="Times New Roman" w:cs="Times New Roman"/>
@@ -3542,6 +4147,21 @@
           <w:tab w:val="center" w:pos="4536"/>
           <w:tab w:val="left" w:pos="4950"/>
         </w:tabs>
+        <w:contextualSpacing/>
+        <w:jc w:val="center"/>
+        <w:rPr>
+          <w:rFonts w:ascii="Times New Roman" w:eastAsiaTheme="minorEastAsia" w:hAnsi="Times New Roman" w:cs="Times New Roman"/>
+          <w:sz w:val="10"/>
+        </w:rPr>
+      </w:pPr>
+    </w:p>
+    <w:p>
+      <w:pPr>
+        <w:tabs>
+          <w:tab w:val="center" w:pos="4536"/>
+          <w:tab w:val="left" w:pos="4950"/>
+        </w:tabs>
+        <w:contextualSpacing/>
         <w:jc w:val="center"/>
         <w:rPr>
           <w:rFonts w:ascii="Times New Roman" w:eastAsiaTheme="minorEastAsia" w:hAnsi="Times New Roman" w:cs="Times New Roman"/>
@@ -3635,6 +4255,7 @@
           <w:tab w:val="center" w:pos="4536"/>
           <w:tab w:val="left" w:pos="4950"/>
         </w:tabs>
+        <w:contextualSpacing/>
         <w:jc w:val="center"/>
         <w:rPr>
           <w:rFonts w:ascii="Times New Roman" w:eastAsiaTheme="minorEastAsia" w:hAnsi="Times New Roman" w:cs="Times New Roman"/>
@@ -3689,17 +4310,13 @@
           <w:tab w:val="center" w:pos="4536"/>
           <w:tab w:val="left" w:pos="4950"/>
         </w:tabs>
-        <w:jc w:val="both"/>
-        <w:rPr>
-          <w:rFonts w:ascii="Times New Roman" w:hAnsi="Times New Roman" w:cs="Times New Roman"/>
-        </w:rPr>
-      </w:pPr>
-      <w:r>
-        <w:rPr>
-          <w:rFonts w:ascii="Times New Roman" w:hAnsi="Times New Roman" w:cs="Times New Roman"/>
-        </w:rPr>
-        <w:t>Następnie została wyliczona zależność pomiędzy pokonanym dystansem, a szerokością kadru:</w:t>
-      </w:r>
+        <w:contextualSpacing/>
+        <w:jc w:val="center"/>
+        <w:rPr>
+          <w:rFonts w:ascii="Times New Roman" w:eastAsiaTheme="minorEastAsia" w:hAnsi="Times New Roman" w:cs="Times New Roman"/>
+          <w:sz w:val="6"/>
+        </w:rPr>
+      </w:pPr>
     </w:p>
     <w:p>
       <w:pPr>
@@ -3707,6 +4324,40 @@
           <w:tab w:val="center" w:pos="4536"/>
           <w:tab w:val="left" w:pos="4950"/>
         </w:tabs>
+        <w:contextualSpacing/>
+        <w:jc w:val="both"/>
+        <w:rPr>
+          <w:rFonts w:ascii="Times New Roman" w:hAnsi="Times New Roman" w:cs="Times New Roman"/>
+        </w:rPr>
+      </w:pPr>
+      <w:r>
+        <w:rPr>
+          <w:rFonts w:ascii="Times New Roman" w:hAnsi="Times New Roman" w:cs="Times New Roman"/>
+        </w:rPr>
+        <w:t>Następnie została wyliczona zależność pomiędzy pokonanym dystansem, a szerokością kadru:</w:t>
+      </w:r>
+    </w:p>
+    <w:p>
+      <w:pPr>
+        <w:tabs>
+          <w:tab w:val="center" w:pos="4536"/>
+          <w:tab w:val="left" w:pos="4950"/>
+        </w:tabs>
+        <w:contextualSpacing/>
+        <w:jc w:val="both"/>
+        <w:rPr>
+          <w:rFonts w:ascii="Times New Roman" w:hAnsi="Times New Roman" w:cs="Times New Roman"/>
+          <w:sz w:val="8"/>
+        </w:rPr>
+      </w:pPr>
+    </w:p>
+    <w:p>
+      <w:pPr>
+        <w:tabs>
+          <w:tab w:val="center" w:pos="4536"/>
+          <w:tab w:val="left" w:pos="4950"/>
+        </w:tabs>
+        <w:contextualSpacing/>
         <w:jc w:val="center"/>
         <w:rPr>
           <w:rFonts w:ascii="Times New Roman" w:eastAsiaTheme="minorEastAsia" w:hAnsi="Times New Roman" w:cs="Times New Roman"/>
@@ -3755,30 +4406,13 @@
           <w:tab w:val="center" w:pos="4536"/>
           <w:tab w:val="left" w:pos="4950"/>
         </w:tabs>
-        <w:jc w:val="both"/>
-        <w:rPr>
-          <w:rFonts w:ascii="Times New Roman" w:hAnsi="Times New Roman" w:cs="Times New Roman"/>
-        </w:rPr>
-      </w:pPr>
-      <w:r>
-        <w:rPr>
-          <w:rFonts w:ascii="Times New Roman" w:hAnsi="Times New Roman" w:cs="Times New Roman"/>
-        </w:rPr>
-        <w:t>Następnie tę wartość wykorzystano do obliczenia ilości pikseli przebytych w odstępie jednej klatki (</w:t>
-      </w:r>
-      <w:r>
-        <w:rPr>
-          <w:rFonts w:ascii="Times New Roman" w:hAnsi="Times New Roman" w:cs="Times New Roman"/>
-          <w:i/>
-        </w:rPr>
-        <w:t>d</w:t>
-      </w:r>
-      <w:r>
-        <w:rPr>
-          <w:rFonts w:ascii="Times New Roman" w:hAnsi="Times New Roman" w:cs="Times New Roman"/>
-        </w:rPr>
-        <w:t>):</w:t>
-      </w:r>
+        <w:contextualSpacing/>
+        <w:jc w:val="center"/>
+        <w:rPr>
+          <w:rFonts w:ascii="Times New Roman" w:eastAsiaTheme="minorEastAsia" w:hAnsi="Times New Roman" w:cs="Times New Roman"/>
+          <w:sz w:val="10"/>
+        </w:rPr>
+      </w:pPr>
     </w:p>
     <w:p>
       <w:pPr>
@@ -3786,6 +4420,53 @@
           <w:tab w:val="center" w:pos="4536"/>
           <w:tab w:val="left" w:pos="4950"/>
         </w:tabs>
+        <w:contextualSpacing/>
+        <w:jc w:val="both"/>
+        <w:rPr>
+          <w:rFonts w:ascii="Times New Roman" w:hAnsi="Times New Roman" w:cs="Times New Roman"/>
+        </w:rPr>
+      </w:pPr>
+      <w:r>
+        <w:rPr>
+          <w:rFonts w:ascii="Times New Roman" w:hAnsi="Times New Roman" w:cs="Times New Roman"/>
+        </w:rPr>
+        <w:t>Następnie tę wartość wykorzystano do obliczenia ilości pikseli przebytych w odstępie jednej klatki (</w:t>
+      </w:r>
+      <w:r>
+        <w:rPr>
+          <w:rFonts w:ascii="Times New Roman" w:hAnsi="Times New Roman" w:cs="Times New Roman"/>
+          <w:i/>
+        </w:rPr>
+        <w:t>d</w:t>
+      </w:r>
+      <w:r>
+        <w:rPr>
+          <w:rFonts w:ascii="Times New Roman" w:hAnsi="Times New Roman" w:cs="Times New Roman"/>
+        </w:rPr>
+        <w:t>):</w:t>
+      </w:r>
+    </w:p>
+    <w:p>
+      <w:pPr>
+        <w:tabs>
+          <w:tab w:val="center" w:pos="4536"/>
+          <w:tab w:val="left" w:pos="4950"/>
+        </w:tabs>
+        <w:contextualSpacing/>
+        <w:jc w:val="both"/>
+        <w:rPr>
+          <w:rFonts w:ascii="Times New Roman" w:hAnsi="Times New Roman" w:cs="Times New Roman"/>
+          <w:sz w:val="6"/>
+        </w:rPr>
+      </w:pPr>
+    </w:p>
+    <w:p>
+      <w:pPr>
+        <w:tabs>
+          <w:tab w:val="center" w:pos="4536"/>
+          <w:tab w:val="left" w:pos="4950"/>
+        </w:tabs>
+        <w:contextualSpacing/>
         <w:jc w:val="center"/>
         <w:rPr>
           <w:rFonts w:ascii="Times New Roman" w:eastAsiaTheme="minorEastAsia" w:hAnsi="Times New Roman" w:cs="Times New Roman"/>
@@ -3879,6 +4560,21 @@
           <w:tab w:val="center" w:pos="4536"/>
           <w:tab w:val="left" w:pos="4950"/>
         </w:tabs>
+        <w:contextualSpacing/>
+        <w:jc w:val="center"/>
+        <w:rPr>
+          <w:rFonts w:ascii="Times New Roman" w:eastAsiaTheme="minorEastAsia" w:hAnsi="Times New Roman" w:cs="Times New Roman"/>
+          <w:sz w:val="11"/>
+        </w:rPr>
+      </w:pPr>
+    </w:p>
+    <w:p>
+      <w:pPr>
+        <w:tabs>
+          <w:tab w:val="center" w:pos="4536"/>
+          <w:tab w:val="left" w:pos="4950"/>
+        </w:tabs>
+        <w:contextualSpacing/>
         <w:jc w:val="both"/>
         <w:rPr>
           <w:rFonts w:ascii="Times New Roman" w:hAnsi="Times New Roman" w:cs="Times New Roman"/>
@@ -3893,37 +4589,31 @@
     </w:p>
     <w:p>
       <w:pPr>
+        <w:tabs>
+          <w:tab w:val="center" w:pos="4536"/>
+          <w:tab w:val="left" w:pos="4950"/>
+        </w:tabs>
         <w:jc w:val="both"/>
         <w:rPr>
           <w:rFonts w:ascii="Times New Roman" w:hAnsi="Times New Roman" w:cs="Times New Roman"/>
+          <w:sz w:val="11"/>
         </w:rPr>
       </w:pPr>
     </w:p>
     <w:p>
       <w:pPr>
         <w:pStyle w:val="NagwekSprawozdania"/>
-        <w:rPr>
-          <w:rFonts w:cs="Times New Roman"/>
-          <w:b w:val="0"/>
-          <w:sz w:val="22"/>
-        </w:rPr>
-      </w:pPr>
+      </w:pPr>
+      <w:r>
+        <w:t>1.2 Scenarius</w:t>
+      </w:r>
+      <w:r>
+        <w:t>z</w:t>
+      </w:r>
     </w:p>
     <w:p>
       <w:pPr>
         <w:pStyle w:val="NagwekSprawozdania"/>
-      </w:pPr>
-      <w:r>
-        <w:lastRenderedPageBreak/>
-        <w:t>1.2 Scenarius</w:t>
-      </w:r>
-      <w:r>
-        <w:t>z</w:t>
-      </w:r>
-    </w:p>
-    <w:p>
-      <w:pPr>
-        <w:pStyle w:val="NagwekSprawozdania"/>
         <w:rPr>
           <w:b w:val="0"/>
           <w:sz w:val="22"/>
@@ -3976,7 +4666,21 @@
           <w:b w:val="0"/>
           <w:sz w:val="22"/>
         </w:rPr>
-        <w:t>Jeżeli użytkownik chce uruchomić program w czasie rzeczywistym to obowiązkowym narzędziem jest oczywiście podłączona kamera do komputera, na którym jest uruchamiany program oraz</w:t>
+        <w:t>Jeżeli użytkownik chce uruchomić program w czasie rzeczywistym t</w:t>
+      </w:r>
+      <w:r>
+        <w:rPr>
+          <w:b w:val="0"/>
+          <w:sz w:val="22"/>
+        </w:rPr>
+        <w:t>o obowiązkowym narzędziem jest podłączona kamera do </w:t>
+      </w:r>
+      <w:r>
+        <w:rPr>
+          <w:b w:val="0"/>
+          <w:sz w:val="22"/>
+        </w:rPr>
+        <w:t>komputera, na którym jest uruchamiany program oraz</w:t>
       </w:r>
       <w:r>
         <w:rPr>
@@ -4004,14 +4708,28 @@
           <w:b w:val="0"/>
           <w:sz w:val="22"/>
         </w:rPr>
-        <w:t>poprawnie działała kamera.</w:t>
-      </w:r>
-      <w:r>
-        <w:rPr>
-          <w:b w:val="0"/>
-          <w:sz w:val="22"/>
-        </w:rPr>
-        <w:t xml:space="preserve"> Warto zaznaczyć, że plik wideo podany jako argument wejściowy może być podany w dowolnym </w:t>
+        <w:t>poprawnie działała</w:t>
+      </w:r>
+      <w:r>
+        <w:rPr>
+          <w:b w:val="0"/>
+          <w:sz w:val="22"/>
+        </w:rPr>
+        <w:t>.</w:t>
+      </w:r>
+      <w:r>
+        <w:rPr>
+          <w:b w:val="0"/>
+          <w:sz w:val="22"/>
+        </w:rPr>
+        <w:t xml:space="preserve"> </w:t>
+      </w:r>
+      <w:r>
+        <w:rPr>
+          <w:b w:val="0"/>
+          <w:sz w:val="22"/>
+        </w:rPr>
+        <w:t xml:space="preserve">Warto zaznaczyć, że plik wideo podany jako argument wejściowy może być podany w dowolnym </w:t>
       </w:r>
       <w:r>
         <w:rPr>
@@ -4053,28 +4771,35 @@
           <w:b w:val="0"/>
           <w:sz w:val="22"/>
         </w:rPr>
-        <w:t xml:space="preserve">rozszerzenie do ujednolicenia działania, więc jest to ułatwienie do użytkownika, ponieważ może </w:t>
-      </w:r>
-      <w:r>
-        <w:rPr>
-          <w:b w:val="0"/>
-          <w:sz w:val="22"/>
-        </w:rPr>
-        <w:t xml:space="preserve">wprowadzić plik wideo </w:t>
-      </w:r>
-      <w:r>
-        <w:rPr>
-          <w:b w:val="0"/>
-          <w:sz w:val="22"/>
-        </w:rPr>
-        <w:t>w różnych. Pierwszym krokiem programu jes</w:t>
-      </w:r>
-      <w:r>
-        <w:rPr>
-          <w:b w:val="0"/>
-          <w:sz w:val="22"/>
-        </w:rPr>
-        <w:t>t konwersja strumienia wideo do </w:t>
+        <w:t>rozszerzenie do </w:t>
+      </w:r>
+      <w:r>
+        <w:rPr>
+          <w:b w:val="0"/>
+          <w:sz w:val="22"/>
+        </w:rPr>
+        <w:t>ujednolicenia działania, więc jest to ułatwienie do użytkownika</w:t>
+      </w:r>
+      <w:r>
+        <w:rPr>
+          <w:b w:val="0"/>
+          <w:sz w:val="22"/>
+        </w:rPr>
+        <w:t>. Pierwszym krokiem programu jes</w:t>
+      </w:r>
+      <w:r>
+        <w:rPr>
+          <w:b w:val="0"/>
+          <w:sz w:val="22"/>
+        </w:rPr>
+        <w:t>t </w:t>
+      </w:r>
+      <w:r>
+        <w:rPr>
+          <w:b w:val="0"/>
+          <w:sz w:val="22"/>
+        </w:rPr>
+        <w:t>konwersja strumienia wideo do </w:t>
       </w:r>
       <w:r>
         <w:rPr>
@@ -4085,6 +4810,7 @@
       </w:r>
       <w:r>
         <w:rPr>
+          <w:rFonts w:ascii="Courier New" w:hAnsi="Courier New" w:cs="Courier New"/>
           <w:b w:val="0"/>
           <w:sz w:val="22"/>
         </w:rPr>
@@ -4095,7 +4821,35 @@
           <w:b w:val="0"/>
           <w:sz w:val="22"/>
         </w:rPr>
-        <w:t>, gdzie następnie ze strumienia wideo co 30 klatek są wyciągane dwie klatki</w:t>
+        <w:t>, gdzie następnie ze strumienia wideo</w:t>
+      </w:r>
+      <w:r>
+        <w:rPr>
+          <w:b w:val="0"/>
+          <w:sz w:val="22"/>
+        </w:rPr>
+        <w:t>,</w:t>
+      </w:r>
+      <w:r>
+        <w:rPr>
+          <w:b w:val="0"/>
+          <w:sz w:val="22"/>
+        </w:rPr>
+        <w:t xml:space="preserve"> co 30 klatek</w:t>
+      </w:r>
+      <w:r>
+        <w:rPr>
+          <w:b w:val="0"/>
+          <w:sz w:val="22"/>
+        </w:rPr>
+        <w:t>, są </w:t>
+      </w:r>
+      <w:r>
+        <w:rPr>
+          <w:b w:val="0"/>
+          <w:sz w:val="22"/>
+        </w:rPr>
+        <w:t>wyciągane dwie klatki</w:t>
       </w:r>
       <w:r>
         <w:rPr>
@@ -4113,6 +4867,7 @@
       </w:r>
       <w:r>
         <w:rPr>
+          <w:rFonts w:ascii="Courier New" w:hAnsi="Courier New" w:cs="Courier New"/>
           <w:b w:val="0"/>
           <w:sz w:val="22"/>
         </w:rPr>
@@ -4130,7 +4885,14 @@
           <w:b w:val="0"/>
           <w:sz w:val="22"/>
         </w:rPr>
-        <w:t>ie są przekierowane jako argumenty wejściowe do sieci neuronowej, czyli naszego algorytmu rozpoznawania obiektów.</w:t>
+        <w:t>ie są </w:t>
+      </w:r>
+      <w:r>
+        <w:rPr>
+          <w:b w:val="0"/>
+          <w:sz w:val="22"/>
+        </w:rPr>
+        <w:t>przekierowane jako argumenty wejściowe do sieci neuronowej, czyli naszego algorytmu rozpoznawania obiektów.</w:t>
       </w:r>
       <w:r>
         <w:rPr>
@@ -4144,7 +4906,21 @@
           <w:b w:val="0"/>
           <w:sz w:val="22"/>
         </w:rPr>
-        <w:t>szuka występujących i znanych mu obiektów. Jeżeli algorytm nie będzie wstanie chociaż w 3</w:t>
+        <w:t>szuka występujących i znanych mu obiektów. Jeżeli algorytm nie będzie w</w:t>
+      </w:r>
+      <w:r>
+        <w:rPr>
+          <w:b w:val="0"/>
+          <w:sz w:val="22"/>
+        </w:rPr>
+        <w:t xml:space="preserve"> </w:t>
+      </w:r>
+      <w:r>
+        <w:rPr>
+          <w:b w:val="0"/>
+          <w:sz w:val="22"/>
+        </w:rPr>
+        <w:t>stanie chociaż w 3</w:t>
       </w:r>
       <w:r>
         <w:rPr>
@@ -4186,21 +4962,119 @@
           <w:b w:val="0"/>
           <w:sz w:val="22"/>
         </w:rPr>
-        <w:t xml:space="preserve"> odpowiednim rozpoznaniu dane o </w:t>
-      </w:r>
-      <w:r>
-        <w:rPr>
-          <w:b w:val="0"/>
-          <w:sz w:val="22"/>
-        </w:rPr>
-        <w:t>obiekcie i jego występowaniu w jakiej klatce oraz na jakich pikselach się pojawił są danymi wyjściowymi z programu rozpoznawania obiektów.</w:t>
-      </w:r>
-      <w:r>
-        <w:rPr>
-          <w:b w:val="0"/>
-          <w:sz w:val="22"/>
-        </w:rPr>
-        <w:t xml:space="preserve"> Uzyskane dane wyjściowe są potrzebne do dwóch następnym elementów w czasie działania programu. Jednym z nich to przekazanie dokładnych pikseli występowania obiektu co umożliwia określenia środka obiektu i nałożenie na niego ramki prostokątnej widocznej na wyjściu</w:t>
+        <w:t xml:space="preserve"> odpowiednim rozpoznaniu</w:t>
+      </w:r>
+      <w:r>
+        <w:rPr>
+          <w:b w:val="0"/>
+          <w:sz w:val="22"/>
+        </w:rPr>
+        <w:t>,</w:t>
+      </w:r>
+      <w:r>
+        <w:rPr>
+          <w:b w:val="0"/>
+          <w:sz w:val="22"/>
+        </w:rPr>
+        <w:t xml:space="preserve"> dane o </w:t>
+      </w:r>
+      <w:r>
+        <w:rPr>
+          <w:b w:val="0"/>
+          <w:sz w:val="22"/>
+        </w:rPr>
+        <w:t>obiekcie i jego występowaniu</w:t>
+      </w:r>
+      <w:r>
+        <w:rPr>
+          <w:b w:val="0"/>
+          <w:sz w:val="22"/>
+        </w:rPr>
+        <w:t>, w jakiej klatce oraz na </w:t>
+      </w:r>
+      <w:r>
+        <w:rPr>
+          <w:b w:val="0"/>
+          <w:sz w:val="22"/>
+        </w:rPr>
+        <w:t>jakich pikselach się pojawił</w:t>
+      </w:r>
+      <w:r>
+        <w:rPr>
+          <w:b w:val="0"/>
+          <w:sz w:val="22"/>
+        </w:rPr>
+        <w:t>,</w:t>
+      </w:r>
+      <w:r>
+        <w:rPr>
+          <w:b w:val="0"/>
+          <w:sz w:val="22"/>
+        </w:rPr>
+        <w:t xml:space="preserve"> są danymi wyjściowymi z programu rozpoznawania obiektów.</w:t>
+      </w:r>
+      <w:r>
+        <w:rPr>
+          <w:b w:val="0"/>
+          <w:sz w:val="22"/>
+        </w:rPr>
+        <w:t xml:space="preserve"> Uzyskane dane wyjściowe są potrz</w:t>
+      </w:r>
+      <w:r>
+        <w:rPr>
+          <w:b w:val="0"/>
+          <w:sz w:val="22"/>
+        </w:rPr>
+        <w:t>ebne do dwóch następnych</w:t>
+      </w:r>
+      <w:r>
+        <w:rPr>
+          <w:b w:val="0"/>
+          <w:sz w:val="22"/>
+        </w:rPr>
+        <w:t xml:space="preserve"> elementów w </w:t>
+      </w:r>
+      <w:r>
+        <w:rPr>
+          <w:b w:val="0"/>
+          <w:sz w:val="22"/>
+        </w:rPr>
+        <w:t>czasie działania programu. Jeden</w:t>
+      </w:r>
+      <w:r>
+        <w:rPr>
+          <w:b w:val="0"/>
+          <w:sz w:val="22"/>
+        </w:rPr>
+        <w:t xml:space="preserve"> z nich to przekazanie dokładnych pikseli występowania obiektu</w:t>
+      </w:r>
+      <w:r>
+        <w:rPr>
+          <w:b w:val="0"/>
+          <w:sz w:val="22"/>
+        </w:rPr>
+        <w:t>,</w:t>
+      </w:r>
+      <w:r>
+        <w:rPr>
+          <w:b w:val="0"/>
+          <w:sz w:val="22"/>
+        </w:rPr>
+        <w:t xml:space="preserve"> co umożliwia określenia środka obiektu i nałożenie na niego </w:t>
+      </w:r>
+      <w:r>
+        <w:rPr>
+          <w:b w:val="0"/>
+          <w:sz w:val="22"/>
+        </w:rPr>
+        <w:t>bryły brzegowej</w:t>
+      </w:r>
+      <w:r>
+        <w:rPr>
+          <w:b w:val="0"/>
+          <w:sz w:val="22"/>
+        </w:rPr>
+        <w:t xml:space="preserve"> widocznej na wyjściu</w:t>
       </w:r>
       <w:r>
         <w:rPr>
@@ -4242,7 +5116,14 @@
           <w:b w:val="0"/>
           <w:sz w:val="22"/>
         </w:rPr>
-        <w:t>. Zaś drugim elementem to przekazanie wiadomości o typie obiektu, długości życia, informacji na jakiej klatce został rozpoznany oraz wskazanie dokładnych pikseli.</w:t>
+        <w:t>. Zaś drugim elementem jest </w:t>
+      </w:r>
+      <w:r>
+        <w:rPr>
+          <w:b w:val="0"/>
+          <w:sz w:val="22"/>
+        </w:rPr>
+        <w:t>przekazanie wiadomości o typie obiektu, długości życia, informacji na jakiej klatce został rozpoznany oraz wskazanie dokładnych pikseli.</w:t>
       </w:r>
       <w:r>
         <w:rPr>
@@ -4263,7 +5144,28 @@
           <w:b w:val="0"/>
           <w:sz w:val="22"/>
         </w:rPr>
-        <w:t xml:space="preserve"> czyli element drugi, tego rozwidlenia w programie</w:t>
+        <w:t xml:space="preserve"> czyli el</w:t>
+      </w:r>
+      <w:r>
+        <w:rPr>
+          <w:b w:val="0"/>
+          <w:sz w:val="22"/>
+        </w:rPr>
+        <w:t>ement drugi tego rozwidlenia w </w:t>
+      </w:r>
+      <w:r>
+        <w:rPr>
+          <w:b w:val="0"/>
+          <w:sz w:val="22"/>
+        </w:rPr>
+        <w:t>programie</w:t>
+      </w:r>
+      <w:r>
+        <w:rPr>
+          <w:b w:val="0"/>
+          <w:sz w:val="22"/>
+        </w:rPr>
+        <w:t>,</w:t>
       </w:r>
       <w:r>
         <w:rPr>
@@ -4305,14 +5207,14 @@
           <w:b w:val="0"/>
           <w:sz w:val="22"/>
         </w:rPr>
-        <w:t xml:space="preserve"> to autobusy miejskie –</w:t>
-      </w:r>
-      <w:r>
-        <w:rPr>
-          <w:b w:val="0"/>
-          <w:sz w:val="22"/>
-        </w:rPr>
-        <w:t xml:space="preserve"> gdzie następnie brana jest pod uwagę kierunek poruszania się obiektu, rozpoznanie paru różnych obiektów tego samego typu</w:t>
+        <w:t xml:space="preserve"> to autobusy miejskie, gdzie brane są</w:t>
+      </w:r>
+      <w:r>
+        <w:rPr>
+          <w:b w:val="0"/>
+          <w:sz w:val="22"/>
+        </w:rPr>
+        <w:t xml:space="preserve"> pod uwagę kierunek poruszania się obiektu, rozpoznanie paru różnych obiektów tego samego typu</w:t>
       </w:r>
       <w:r>
         <w:rPr>
@@ -4340,14 +5242,7 @@
           <w:b w:val="0"/>
           <w:sz w:val="22"/>
         </w:rPr>
-        <w:t>się w zależności od danych wejściowych. Jeżeli wejściem był plik wideo to działanie kończy się po skończeniu wideo, jeżeli zaś została wybrana druga opcja to</w:t>
-      </w:r>
-      <w:r>
-        <w:rPr>
-          <w:b w:val="0"/>
-          <w:sz w:val="22"/>
-        </w:rPr>
-        <w:t xml:space="preserve"> program działa</w:t>
+        <w:t>się w zależności od danych wejściowych. Jeżeli wejściem był plik wideo to działanie kończy się po skończeniu wideo, jeżeli zaś została wybrana druga opcja</w:t>
       </w:r>
       <w:r>
         <w:rPr>
@@ -4361,6 +5256,34 @@
           <w:b w:val="0"/>
           <w:sz w:val="22"/>
         </w:rPr>
+        <w:t xml:space="preserve"> to</w:t>
+      </w:r>
+      <w:r>
+        <w:rPr>
+          <w:b w:val="0"/>
+          <w:sz w:val="22"/>
+        </w:rPr>
+        <w:t> </w:t>
+      </w:r>
+      <w:r>
+        <w:rPr>
+          <w:b w:val="0"/>
+          <w:sz w:val="22"/>
+        </w:rPr>
+        <w:t>program działa</w:t>
+      </w:r>
+      <w:r>
+        <w:rPr>
+          <w:b w:val="0"/>
+          <w:sz w:val="22"/>
+        </w:rPr>
+        <w:t>,</w:t>
+      </w:r>
+      <w:r>
+        <w:rPr>
+          <w:b w:val="0"/>
+          <w:sz w:val="22"/>
+        </w:rPr>
         <w:t xml:space="preserve"> dopóki program nie </w:t>
       </w:r>
       <w:r>
@@ -4382,116 +5305,15 @@
           <w:b w:val="0"/>
           <w:sz w:val="22"/>
         </w:rPr>
-        <w:t>zostanie rozłączona kamerka lub jakieś inne niepoprawne jej działania, które nie będą udostępniać strumienia wideo.</w:t>
-      </w:r>
-    </w:p>
-    <w:p>
-      <w:pPr>
-        <w:pStyle w:val="NagwekSprawozdania"/>
-        <w:rPr>
-          <w:b w:val="0"/>
-          <w:sz w:val="22"/>
-        </w:rPr>
-      </w:pPr>
-    </w:p>
-    <w:p>
-      <w:pPr>
-        <w:pStyle w:val="NagwekSprawozdania"/>
-        <w:rPr>
-          <w:b w:val="0"/>
-          <w:sz w:val="22"/>
-        </w:rPr>
-      </w:pPr>
-    </w:p>
-    <w:p>
-      <w:pPr>
-        <w:pStyle w:val="NagwekSprawozdania"/>
-        <w:rPr>
-          <w:b w:val="0"/>
-          <w:sz w:val="22"/>
-        </w:rPr>
-      </w:pPr>
-    </w:p>
-    <w:p>
-      <w:pPr>
-        <w:pStyle w:val="NagwekSprawozdania"/>
-        <w:rPr>
-          <w:b w:val="0"/>
-          <w:sz w:val="22"/>
-        </w:rPr>
-      </w:pPr>
-    </w:p>
-    <w:p>
-      <w:pPr>
-        <w:pStyle w:val="NagwekSprawozdania"/>
-        <w:rPr>
-          <w:b w:val="0"/>
-          <w:sz w:val="22"/>
-        </w:rPr>
-      </w:pPr>
-    </w:p>
-    <w:p>
-      <w:pPr>
-        <w:pStyle w:val="NagwekSprawozdania"/>
-        <w:rPr>
-          <w:b w:val="0"/>
-          <w:sz w:val="22"/>
-        </w:rPr>
-      </w:pPr>
-    </w:p>
-    <w:p>
-      <w:pPr>
-        <w:pStyle w:val="NagwekSprawozdania"/>
-        <w:rPr>
-          <w:b w:val="0"/>
-          <w:sz w:val="22"/>
-        </w:rPr>
-      </w:pPr>
-    </w:p>
-    <w:p>
-      <w:pPr>
-        <w:pStyle w:val="NagwekSprawozdania"/>
-        <w:rPr>
-          <w:b w:val="0"/>
-          <w:sz w:val="22"/>
-        </w:rPr>
-      </w:pPr>
-    </w:p>
-    <w:p>
-      <w:pPr>
-        <w:pStyle w:val="NagwekSprawozdania"/>
-        <w:rPr>
-          <w:b w:val="0"/>
-          <w:sz w:val="22"/>
-        </w:rPr>
-      </w:pPr>
-    </w:p>
-    <w:p>
-      <w:pPr>
-        <w:pStyle w:val="NagwekSprawozdania"/>
-        <w:rPr>
-          <w:b w:val="0"/>
-          <w:sz w:val="22"/>
-        </w:rPr>
-      </w:pPr>
-    </w:p>
-    <w:p>
-      <w:pPr>
-        <w:pStyle w:val="NagwekSprawozdania"/>
-        <w:rPr>
-          <w:b w:val="0"/>
-          <w:sz w:val="22"/>
-        </w:rPr>
-      </w:pPr>
-    </w:p>
-    <w:p>
-      <w:pPr>
-        <w:pStyle w:val="NagwekSprawozdania"/>
-        <w:rPr>
-          <w:b w:val="0"/>
-          <w:sz w:val="22"/>
-        </w:rPr>
-      </w:pPr>
+        <w:t>zostanie rozłączona kamer</w:t>
+      </w:r>
+      <w:r>
+        <w:rPr>
+          <w:b w:val="0"/>
+          <w:sz w:val="22"/>
+        </w:rPr>
+        <w:t>a lub jakieś inne niepoprawne jej działania, które nie będą udostępniać strumienia wideo.</w:t>
+      </w:r>
     </w:p>
     <w:p>
       <w:pPr>
@@ -4512,12 +5334,7 @@
       </w:pPr>
       <w:r>
         <w:lastRenderedPageBreak/>
-        <w:t>Diagram c</w:t>
-      </w:r>
-      <w:bookmarkStart w:id="0" w:name="_GoBack"/>
-      <w:bookmarkEnd w:id="0"/>
-      <w:r>
-        <w:t>zynności</w:t>
+        <w:t>Diagram czynności</w:t>
       </w:r>
     </w:p>
     <w:p>
@@ -4571,7 +5388,7 @@
                           <a14:useLocalDpi xmlns:a14="http://schemas.microsoft.com/office/drawing/2010/main" val="0"/>
                         </a:ext>
                         <a:ext uri="{96DAC541-7B7A-43D3-8B79-37D633B846F1}">
-                          <asvg:svgBlip xmlns:asvg="http://schemas.microsoft.com/office/drawing/2016/SVG/main" r:embed="rId11"/>
+                          <asvg:svgBlip xmlns:asvg="http://schemas.microsoft.com/office/drawing/2016/SVG/main" xmlns:w16se="http://schemas.microsoft.com/office/word/2015/wordml/symex" xmlns:w16cid="http://schemas.microsoft.com/office/word/2016/wordml/cid" xmlns:w="http://schemas.openxmlformats.org/wordprocessingml/2006/main" xmlns:w10="urn:schemas-microsoft-com:office:word" xmlns:v="urn:schemas-microsoft-com:vml" xmlns:o="urn:schemas-microsoft-com:office:office" xmlns:am3d="http://schemas.microsoft.com/office/drawing/2017/model3d" xmlns:aink="http://schemas.microsoft.com/office/drawing/2016/ink" xmlns:cx8="http://schemas.microsoft.com/office/drawing/2016/5/14/chartex" xmlns:cx7="http://schemas.microsoft.com/office/drawing/2016/5/13/chartex" xmlns:cx6="http://schemas.microsoft.com/office/drawing/2016/5/12/chartex" xmlns:cx5="http://schemas.microsoft.com/office/drawing/2016/5/11/chartex" xmlns:cx4="http://schemas.microsoft.com/office/drawing/2016/5/10/chartex" xmlns:cx3="http://schemas.microsoft.com/office/drawing/2016/5/9/chartex" xmlns:cx2="http://schemas.microsoft.com/office/drawing/2015/10/21/chartex" xmlns:cx1="http://schemas.microsoft.com/office/drawing/2015/9/8/chartex" xmlns:cx="http://schemas.microsoft.com/office/drawing/2014/chartex" xmlns="" r:embed="rId11"/>
                         </a:ext>
                       </a:extLst>
                     </a:blip>
@@ -4652,14 +5469,12 @@
         </w:rPr>
         <w:t xml:space="preserve">Szukania </w:t>
       </w:r>
-      <w:proofErr w:type="spellStart"/>
       <w:r>
         <w:rPr>
           <w:rFonts w:ascii="Courier New" w:hAnsi="Courier New" w:cs="Courier New"/>
         </w:rPr>
         <w:t>dopasowań</w:t>
       </w:r>
-      <w:proofErr w:type="spellEnd"/>
       <w:r>
         <w:t xml:space="preserve"> z komponentu </w:t>
       </w:r>
@@ -4716,6 +5531,7 @@
       <w:pPr>
         <w:pStyle w:val="Sprawozdania"/>
         <w:spacing w:after="0"/>
+        <w:jc w:val="center"/>
         <w:rPr>
           <w:sz w:val="16"/>
         </w:rPr>
@@ -4728,9 +5544,25 @@
         </w:rPr>
         <w:lastRenderedPageBreak/>
         <w:drawing>
-          <wp:inline distT="0" distB="0" distL="0" distR="0" wp14:anchorId="3B301229" wp14:editId="7D8E9E52">
+          <wp:anchor distT="0" distB="0" distL="114300" distR="114300" simplePos="0" relativeHeight="251659264" behindDoc="0" locked="0" layoutInCell="1" allowOverlap="1" wp14:anchorId="79FCB7FA" wp14:editId="70EC285E">
+            <wp:simplePos x="0" y="0"/>
+            <wp:positionH relativeFrom="column">
+              <wp:posOffset>0</wp:posOffset>
+            </wp:positionH>
+            <wp:positionV relativeFrom="paragraph">
+              <wp:posOffset>454</wp:posOffset>
+            </wp:positionV>
             <wp:extent cx="5810250" cy="3752453"/>
-            <wp:effectExtent l="0" t="0" r="0" b="635"/>
+            <wp:effectExtent l="0" t="0" r="6350" b="6985"/>
+            <wp:wrapTight wrapText="bothSides">
+              <wp:wrapPolygon edited="0">
+                <wp:start x="0" y="0"/>
+                <wp:lineTo x="0" y="21494"/>
+                <wp:lineTo x="21529" y="21494"/>
+                <wp:lineTo x="21529" y="0"/>
+                <wp:lineTo x="0" y="0"/>
+              </wp:wrapPolygon>
+            </wp:wrapTight>
             <wp:docPr id="14" name="Grafika 14"/>
             <wp:cNvGraphicFramePr>
               <a:graphicFrameLocks xmlns:a="http://schemas.openxmlformats.org/drawingml/2006/main" noChangeAspect="1"/>
@@ -4749,7 +5581,7 @@
                           <a14:useLocalDpi xmlns:a14="http://schemas.microsoft.com/office/drawing/2010/main" val="0"/>
                         </a:ext>
                         <a:ext uri="{96DAC541-7B7A-43D3-8B79-37D633B846F1}">
-                          <asvg:svgBlip xmlns:asvg="http://schemas.microsoft.com/office/drawing/2016/SVG/main" r:embed="rId13"/>
+                          <asvg:svgBlip xmlns:asvg="http://schemas.microsoft.com/office/drawing/2016/SVG/main" xmlns:w16se="http://schemas.microsoft.com/office/word/2015/wordml/symex" xmlns:w16cid="http://schemas.microsoft.com/office/word/2016/wordml/cid" xmlns:w="http://schemas.openxmlformats.org/wordprocessingml/2006/main" xmlns:w10="urn:schemas-microsoft-com:office:word" xmlns:v="urn:schemas-microsoft-com:vml" xmlns:o="urn:schemas-microsoft-com:office:office" xmlns:am3d="http://schemas.microsoft.com/office/drawing/2017/model3d" xmlns:aink="http://schemas.microsoft.com/office/drawing/2016/ink" xmlns:cx8="http://schemas.microsoft.com/office/drawing/2016/5/14/chartex" xmlns:cx7="http://schemas.microsoft.com/office/drawing/2016/5/13/chartex" xmlns:cx6="http://schemas.microsoft.com/office/drawing/2016/5/12/chartex" xmlns:cx5="http://schemas.microsoft.com/office/drawing/2016/5/11/chartex" xmlns:cx4="http://schemas.microsoft.com/office/drawing/2016/5/10/chartex" xmlns:cx3="http://schemas.microsoft.com/office/drawing/2016/5/9/chartex" xmlns:cx2="http://schemas.microsoft.com/office/drawing/2015/10/21/chartex" xmlns:cx1="http://schemas.microsoft.com/office/drawing/2015/9/8/chartex" xmlns:cx="http://schemas.microsoft.com/office/drawing/2014/chartex" xmlns="" r:embed="rId13"/>
                         </a:ext>
                       </a:extLst>
                     </a:blip>
@@ -4759,7 +5591,7 @@
                   <pic:spPr bwMode="auto">
                     <a:xfrm>
                       <a:off x="0" y="0"/>
-                      <a:ext cx="5812844" cy="3754128"/>
+                      <a:ext cx="5810250" cy="3752453"/>
                     </a:xfrm>
                     <a:prstGeom prst="rect">
                       <a:avLst/>
@@ -4776,64 +5608,52 @@
                 </pic:pic>
               </a:graphicData>
             </a:graphic>
-          </wp:inline>
+            <wp14:sizeRelH relativeFrom="page">
+              <wp14:pctWidth>0</wp14:pctWidth>
+            </wp14:sizeRelH>
+            <wp14:sizeRelV relativeFrom="page">
+              <wp14:pctHeight>0</wp14:pctHeight>
+            </wp14:sizeRelV>
+          </wp:anchor>
         </w:drawing>
       </w:r>
-    </w:p>
-    <w:p>
-      <w:pPr>
-        <w:pStyle w:val="NagwekSprawozdania"/>
-        <w:spacing w:after="20"/>
-        <w:jc w:val="center"/>
-        <w:rPr>
-          <w:b w:val="0"/>
+      <w:r>
+        <w:rPr>
           <w:sz w:val="18"/>
         </w:rPr>
-      </w:pPr>
-      <w:r>
-        <w:rPr>
-          <w:b w:val="0"/>
+        <w:t>Ryc1.3.</w:t>
+      </w:r>
+      <w:r>
+        <w:rPr>
           <w:sz w:val="18"/>
         </w:rPr>
-        <w:t>Ryc1.3.</w:t>
-      </w:r>
-      <w:r>
-        <w:rPr>
-          <w:b w:val="0"/>
+        <w:t>2</w:t>
+      </w:r>
+      <w:r>
+        <w:rPr>
           <w:sz w:val="18"/>
         </w:rPr>
-        <w:t>2</w:t>
-      </w:r>
-      <w:r>
-        <w:rPr>
-          <w:b w:val="0"/>
+        <w:t xml:space="preserve"> Diagram </w:t>
+      </w:r>
+      <w:r>
+        <w:rPr>
           <w:sz w:val="18"/>
         </w:rPr>
-        <w:t xml:space="preserve"> Diagram </w:t>
-      </w:r>
-      <w:r>
-        <w:rPr>
-          <w:b w:val="0"/>
+        <w:t xml:space="preserve">szukania </w:t>
+      </w:r>
+      <w:r>
+        <w:rPr>
           <w:sz w:val="18"/>
         </w:rPr>
-        <w:t xml:space="preserve">szukania </w:t>
-      </w:r>
-      <w:proofErr w:type="spellStart"/>
-      <w:r>
-        <w:rPr>
-          <w:b w:val="0"/>
-          <w:sz w:val="18"/>
-        </w:rPr>
         <w:t>dopasowań</w:t>
       </w:r>
-      <w:proofErr w:type="spellEnd"/>
     </w:p>
     <w:p>
       <w:pPr>
         <w:pStyle w:val="Sprawozdania"/>
         <w:spacing w:after="0"/>
         <w:rPr>
-          <w:sz w:val="16"/>
+          <w:sz w:val="2"/>
         </w:rPr>
       </w:pPr>
     </w:p>
@@ -4844,225 +5664,18 @@
           <w:ilvl w:val="1"/>
           <w:numId w:val="9"/>
         </w:numPr>
-      </w:pPr>
-      <w:r>
-        <w:t>Heurystyka rozwiązywania problemów</w:t>
-      </w:r>
-    </w:p>
-    <w:p>
-      <w:pPr>
-        <w:pStyle w:val="NagwekSprawozdania"/>
-        <w:rPr>
-          <w:b w:val="0"/>
-          <w:sz w:val="22"/>
-        </w:rPr>
-      </w:pPr>
-      <w:r>
-        <w:rPr>
-          <w:b w:val="0"/>
-          <w:sz w:val="22"/>
-        </w:rPr>
-        <w:t>W Analizatorze dochodzi do rozwiązywania wielu problemów logicznych na temat rozpoznanych obiektów przez algorytm Rozpoznawania obiektów. Podczas testów dochodziło do niechcianych błędów, które zaburzały prawdziwą statystykę wyników pracy. Oprogramowaliśmy logikę rozwiązywania trzech błędów, które najczęściej występowały. Pierwszym błędem było chwilowe zgubienie obiektu przez algorytm YOLO. Musieliśmy wziąć pod uwagę, że obiekt może być chwilowo zasłonięty lub po prostu nie rozpoznany pomimo wcześniejszego rozpoznania. Tutaj z pomocą przychodzi nam czas życia obiektu. Uwzględniliśmy, że dany obiekt może „zniknąć” z oka algorytmu na 80 jednostek życia co daje nieco ponad 2 sekundy nagrania. Dzięki temu obiekt, który nie został rozpoznany przez krótką chwilę nie jest od razu przypisywany jako nowy obiekt, lecz jako poprzedni. Kolejnym ulepszeniem unikania błędnych wyników to uwzględnienie,</w:t>
-      </w:r>
-      <w:r>
-        <w:rPr>
-          <w:b w:val="0"/>
-          <w:sz w:val="22"/>
-        </w:rPr>
-        <w:t xml:space="preserve"> że algorytm mógł rozpoznać nie </w:t>
-      </w:r>
-      <w:r>
-        <w:rPr>
-          <w:b w:val="0"/>
-          <w:sz w:val="22"/>
-        </w:rPr>
-        <w:t>cały obiekt</w:t>
-      </w:r>
-      <w:r>
-        <w:rPr>
-          <w:b w:val="0"/>
-          <w:sz w:val="22"/>
-        </w:rPr>
-        <w:t>,</w:t>
-      </w:r>
-      <w:r>
-        <w:rPr>
-          <w:b w:val="0"/>
-          <w:sz w:val="22"/>
-        </w:rPr>
-        <w:t xml:space="preserve"> lecz jego część, przez co prowadzi do przesunięcia środka obiektu pomimo innego ruchu. W naszym programie wykrywamy, obiekty poruszające się w lewą stronę od obiektywu kamery lub w przeciwną (prawą). Uśredniamy wyniki oraz różnice środków tych samych obiektów pomiędzy każdymi klatkami, co prowadzi do uwzględnienia wykonanie całego ruc</w:t>
-      </w:r>
-      <w:r>
-        <w:rPr>
-          <w:b w:val="0"/>
-          <w:sz w:val="22"/>
-        </w:rPr>
-        <w:t>hu danego obiektu, a nie </w:t>
-      </w:r>
-      <w:r>
-        <w:rPr>
-          <w:b w:val="0"/>
-          <w:sz w:val="22"/>
-        </w:rPr>
-        <w:t>chwilowego. Dla ułatwienia założyliśmy, że obiekt nie może za</w:t>
-      </w:r>
-      <w:r>
-        <w:rPr>
-          <w:b w:val="0"/>
-          <w:sz w:val="22"/>
-        </w:rPr>
-        <w:t>wrócić. Trzecią ważną logiką do </w:t>
-      </w:r>
-      <w:r>
-        <w:rPr>
-          <w:b w:val="0"/>
-          <w:sz w:val="22"/>
-        </w:rPr>
-        <w:t>niwelowania błędów jest sprawdzanie, czy obiekty na siebie nie na</w:t>
-      </w:r>
-      <w:r>
-        <w:rPr>
-          <w:b w:val="0"/>
-          <w:sz w:val="22"/>
-        </w:rPr>
-        <w:t xml:space="preserve"> chodzą. Mieliśmy przypadki, że </w:t>
-      </w:r>
-      <w:r>
-        <w:rPr>
-          <w:b w:val="0"/>
-          <w:sz w:val="22"/>
-        </w:rPr>
-        <w:t>dany obiekt rozstał rozpoznany, lecz w tym obiekcie rozpoznał je</w:t>
-      </w:r>
-      <w:r>
-        <w:rPr>
-          <w:b w:val="0"/>
-          <w:sz w:val="22"/>
-        </w:rPr>
-        <w:t>szcze jeden, ten sam obiekt, co </w:t>
-      </w:r>
-      <w:r>
-        <w:rPr>
-          <w:b w:val="0"/>
-          <w:sz w:val="22"/>
-        </w:rPr>
-        <w:t xml:space="preserve">doprowadzało do generowania nowego obiektu w Analizatorze </w:t>
-      </w:r>
-      <w:r>
-        <w:rPr>
-          <w:b w:val="0"/>
-          <w:sz w:val="22"/>
-        </w:rPr>
-        <w:t>oraz obserwowanie jego ruchu na </w:t>
-      </w:r>
-      <w:r>
-        <w:rPr>
-          <w:b w:val="0"/>
-          <w:sz w:val="22"/>
-        </w:rPr>
-        <w:t>kamerze. Zniwelowaliśmy ten błąd poprzez sprawdzanie, czy pola dwóch takich samych obiektów nie nachodzą na siebie w 90%. Jeżeli taki przypadek występuje, to jest t</w:t>
-      </w:r>
-      <w:r>
-        <w:rPr>
-          <w:b w:val="0"/>
-          <w:sz w:val="22"/>
-        </w:rPr>
-        <w:t>worzony tylko jeden obiekt, ten </w:t>
-      </w:r>
-      <w:r>
-        <w:rPr>
-          <w:b w:val="0"/>
-          <w:sz w:val="22"/>
-        </w:rPr>
-        <w:t>który ma większe pole. Trzeba pamiętać, że jeżeli jakiś obiekt zostanie zasłonięty przez ten sam typ obiektu, i jego środek jest względnie blisko poprzedniego to zostanie zastąpiony. Algorytm nie będzie wiedział, że jest to inny, lecz w tym samych miejscu i takich samych p</w:t>
-      </w:r>
-      <w:r>
-        <w:rPr>
-          <w:b w:val="0"/>
-          <w:sz w:val="22"/>
-        </w:rPr>
-        <w:t>arametrach. Można rozszerzyć tę </w:t>
-      </w:r>
-      <w:r>
-        <w:rPr>
-          <w:b w:val="0"/>
-          <w:sz w:val="22"/>
-        </w:rPr>
-        <w:t>heurystykę również o głębię obiektów, które mogłoby rozwiązać tego typu problemy. Przykładowo, wprowadzenia jeszcze jednej zmiennej do obiektu, która by miała sp</w:t>
-      </w:r>
-      <w:r>
-        <w:rPr>
-          <w:b w:val="0"/>
-          <w:sz w:val="22"/>
-        </w:rPr>
-        <w:t>rawdzać odległość od obiektu, a </w:t>
-      </w:r>
-      <w:r>
-        <w:rPr>
-          <w:b w:val="0"/>
-          <w:sz w:val="22"/>
-        </w:rPr>
-        <w:t>kamery. I nagłe zmniejszenie tej odległości oznaczałoby, że obiekt</w:t>
-      </w:r>
-      <w:r>
-        <w:rPr>
-          <w:b w:val="0"/>
-          <w:sz w:val="22"/>
-        </w:rPr>
-        <w:t xml:space="preserve"> albo się tak szybko poruszył w </w:t>
-      </w:r>
-      <w:r>
-        <w:rPr>
-          <w:b w:val="0"/>
-          <w:sz w:val="22"/>
-        </w:rPr>
-        <w:t>kierunku kam</w:t>
-      </w:r>
-      <w:r>
-        <w:rPr>
-          <w:b w:val="0"/>
-          <w:sz w:val="22"/>
-        </w:rPr>
-        <w:t>ery, co dla samochodów jest nie</w:t>
-      </w:r>
-      <w:r>
-        <w:rPr>
-          <w:b w:val="0"/>
-          <w:sz w:val="22"/>
-        </w:rPr>
-        <w:t xml:space="preserve">realne, albo przed nim pojawił się jakiś inny obiekt. </w:t>
-      </w:r>
-      <w:r>
-        <w:rPr>
-          <w:b w:val="0"/>
-          <w:sz w:val="22"/>
-        </w:rPr>
-        <w:lastRenderedPageBreak/>
-        <w:t>Jeżeli byłby to tego samego typu obiekt to wtedy wiedzielibyśmy, że trzeb</w:t>
-      </w:r>
-      <w:r>
-        <w:rPr>
-          <w:b w:val="0"/>
-          <w:sz w:val="22"/>
-        </w:rPr>
-        <w:t>a wygenerować kolejny obiekt, a nie </w:t>
-      </w:r>
-      <w:r>
-        <w:rPr>
-          <w:b w:val="0"/>
-          <w:sz w:val="22"/>
-        </w:rPr>
-        <w:t>jest to ten poprzedni widziany przez kamerę.</w:t>
-      </w:r>
-    </w:p>
-    <w:p>
-      <w:pPr>
-        <w:pStyle w:val="NagwekSprawozdania"/>
-        <w:rPr>
-          <w:b w:val="0"/>
-          <w:sz w:val="22"/>
-        </w:rPr>
-      </w:pPr>
+        <w:rPr>
+          <w:b w:val="0"/>
+          <w:sz w:val="2"/>
+        </w:rPr>
+      </w:pPr>
+      <w:r>
+        <w:rPr>
+          <w:b w:val="0"/>
+          <w:sz w:val="2"/>
+        </w:rPr>
+        <w:t>H</w:t>
+      </w:r>
     </w:p>
     <w:p>
       <w:pPr>
@@ -5073,6 +5686,315 @@
         </w:numPr>
       </w:pPr>
       <w:r>
+        <w:t>Heurystyka rozwiązywania problemów</w:t>
+      </w:r>
+    </w:p>
+    <w:p>
+      <w:pPr>
+        <w:pStyle w:val="NagwekSprawozdania"/>
+        <w:rPr>
+          <w:b w:val="0"/>
+          <w:sz w:val="22"/>
+        </w:rPr>
+      </w:pPr>
+      <w:r>
+        <w:rPr>
+          <w:b w:val="0"/>
+          <w:sz w:val="21"/>
+        </w:rPr>
+        <w:t>W Analizatorze dochodzi do rozwiązywania wielu problemów logicznych na temat rozpoznanych obiektów przez algorytm Rozpoznawania obiektów. Podczas testów dochodził</w:t>
+      </w:r>
+      <w:r>
+        <w:rPr>
+          <w:b w:val="0"/>
+          <w:sz w:val="21"/>
+        </w:rPr>
+        <w:t>o do niechcianych błędów, które </w:t>
+      </w:r>
+      <w:r>
+        <w:rPr>
+          <w:b w:val="0"/>
+          <w:sz w:val="21"/>
+        </w:rPr>
+        <w:t>zaburzały prawdziwą statystykę wyników pracy. Oprogramowaliśmy logikę rozwiązywania trzech błędów, które najczęściej występowały. Pierwszym błędem było chwilowe zgubienie obiektu przez algorytm YOLO. Musieliśmy wziąć pod uwagę, że obiekt może być chwilowo zasłonięty lub po prostu nie rozpoznany pomimo wcześniejszego rozpoznania. Tutaj z pomocą przychodzi nam czas życia obiektu. Uwzględniliśmy, że dany obiekt może „zniknąć” z oka algorytmu na 80 jednostek życia co daje nieco ponad 2 sekundy nagrania. Dzięki temu obiekt, który nie został rozpoznany przez krótką chwilę nie jest od razu przypisywany jako nowy obiekt, lecz jako poprzedni. Kolejnym ulepszen</w:t>
+      </w:r>
+      <w:r>
+        <w:rPr>
+          <w:b w:val="0"/>
+          <w:sz w:val="21"/>
+        </w:rPr>
+        <w:t>iem unikania błędnych wyników jest </w:t>
+      </w:r>
+      <w:r>
+        <w:rPr>
+          <w:b w:val="0"/>
+          <w:sz w:val="21"/>
+        </w:rPr>
+        <w:t>uwzględnienie,</w:t>
+      </w:r>
+      <w:r>
+        <w:rPr>
+          <w:b w:val="0"/>
+          <w:sz w:val="21"/>
+        </w:rPr>
+        <w:t xml:space="preserve"> że algorytm mógł rozpoznać nie </w:t>
+      </w:r>
+      <w:r>
+        <w:rPr>
+          <w:b w:val="0"/>
+          <w:sz w:val="21"/>
+        </w:rPr>
+        <w:t>cały obiekt</w:t>
+      </w:r>
+      <w:r>
+        <w:rPr>
+          <w:b w:val="0"/>
+          <w:sz w:val="21"/>
+        </w:rPr>
+        <w:t>,</w:t>
+      </w:r>
+      <w:r>
+        <w:rPr>
+          <w:b w:val="0"/>
+          <w:sz w:val="21"/>
+        </w:rPr>
+        <w:t xml:space="preserve"> lecz j</w:t>
+      </w:r>
+      <w:r>
+        <w:rPr>
+          <w:b w:val="0"/>
+          <w:sz w:val="21"/>
+        </w:rPr>
+        <w:t>ego część, przez co prowadzi do </w:t>
+      </w:r>
+      <w:r>
+        <w:rPr>
+          <w:b w:val="0"/>
+          <w:sz w:val="21"/>
+        </w:rPr>
+        <w:t xml:space="preserve">przesunięcia środka obiektu pomimo innego ruchu. W naszym programie wykrywamy, obiekty poruszające się w lewą stronę od obiektywu kamery lub w przeciwną </w:t>
+      </w:r>
+      <w:r>
+        <w:rPr>
+          <w:b w:val="0"/>
+          <w:sz w:val="21"/>
+        </w:rPr>
+        <w:t>(prawą). Uśredniamy wyniki oraz </w:t>
+      </w:r>
+      <w:r>
+        <w:rPr>
+          <w:b w:val="0"/>
+          <w:sz w:val="21"/>
+        </w:rPr>
+        <w:t>różnice środków tych samych obiektów pomiędzy każdymi klatkami, co prowadzi do uwzględnienia wykonanie całego ruc</w:t>
+      </w:r>
+      <w:r>
+        <w:rPr>
+          <w:b w:val="0"/>
+          <w:sz w:val="21"/>
+        </w:rPr>
+        <w:t>hu danego obiektu, a nie </w:t>
+      </w:r>
+      <w:r>
+        <w:rPr>
+          <w:b w:val="0"/>
+          <w:sz w:val="21"/>
+        </w:rPr>
+        <w:t>chwilowego. Dla ułatwienia założyliśmy, że obiekt nie może za</w:t>
+      </w:r>
+      <w:r>
+        <w:rPr>
+          <w:b w:val="0"/>
+          <w:sz w:val="21"/>
+        </w:rPr>
+        <w:t>wrócić. Trzecią ważną logiką do </w:t>
+      </w:r>
+      <w:r>
+        <w:rPr>
+          <w:b w:val="0"/>
+          <w:sz w:val="21"/>
+        </w:rPr>
+        <w:t>niwelowania błędów jest obserwacja</w:t>
+      </w:r>
+      <w:r>
+        <w:rPr>
+          <w:b w:val="0"/>
+          <w:sz w:val="21"/>
+        </w:rPr>
+        <w:t>, czy obiekty na siebie nie na</w:t>
+      </w:r>
+      <w:r>
+        <w:rPr>
+          <w:b w:val="0"/>
+          <w:sz w:val="21"/>
+        </w:rPr>
+        <w:t xml:space="preserve"> chodzą. Mieliśmy przypadki, że </w:t>
+      </w:r>
+      <w:r>
+        <w:rPr>
+          <w:b w:val="0"/>
+          <w:sz w:val="21"/>
+        </w:rPr>
+        <w:t>dany obiekt rozstał rozpoznany, lecz w tym obiekcie rozpoznał je</w:t>
+      </w:r>
+      <w:r>
+        <w:rPr>
+          <w:b w:val="0"/>
+          <w:sz w:val="21"/>
+        </w:rPr>
+        <w:t>szcze jeden, ten </w:t>
+      </w:r>
+      <w:r>
+        <w:rPr>
+          <w:b w:val="0"/>
+          <w:sz w:val="21"/>
+        </w:rPr>
+        <w:t>sam obiekt, co </w:t>
+      </w:r>
+      <w:r>
+        <w:rPr>
+          <w:b w:val="0"/>
+          <w:sz w:val="21"/>
+        </w:rPr>
+        <w:t xml:space="preserve">doprowadzało do generowania nowego obiektu w Analizatorze </w:t>
+      </w:r>
+      <w:r>
+        <w:rPr>
+          <w:b w:val="0"/>
+          <w:sz w:val="21"/>
+        </w:rPr>
+        <w:t>oraz obserwowanie jego ruchu na </w:t>
+      </w:r>
+      <w:r>
+        <w:rPr>
+          <w:b w:val="0"/>
+          <w:sz w:val="21"/>
+        </w:rPr>
+        <w:t>kamerze. Zniwelowaliśmy ten błąd poprzez sprawdzanie, czy pola d</w:t>
+      </w:r>
+      <w:r>
+        <w:rPr>
+          <w:b w:val="0"/>
+          <w:sz w:val="21"/>
+        </w:rPr>
+        <w:t>wóch takich samych obiektów nie </w:t>
+      </w:r>
+      <w:r>
+        <w:rPr>
+          <w:b w:val="0"/>
+          <w:sz w:val="21"/>
+        </w:rPr>
+        <w:t>nachodzą na siebie w 90%. Jeżeli taki przypadek występuje, to jest t</w:t>
+      </w:r>
+      <w:r>
+        <w:rPr>
+          <w:b w:val="0"/>
+          <w:sz w:val="21"/>
+        </w:rPr>
+        <w:t>worzony tylko jeden obiekt, ten </w:t>
+      </w:r>
+      <w:r>
+        <w:rPr>
+          <w:b w:val="0"/>
+          <w:sz w:val="21"/>
+        </w:rPr>
+        <w:t>który </w:t>
+      </w:r>
+      <w:r>
+        <w:rPr>
+          <w:b w:val="0"/>
+          <w:sz w:val="21"/>
+        </w:rPr>
+        <w:t>ma większe pole. Trzeba pamiętać, że jeżeli jakiś obiekt zostanie zasłonięty przez ten sam typ obiektu, i jego środek jest względnie blisko poprzedniego to zostanie zastąpiony. Algorytm nie będzie wiedział, że jest to inny, lecz w tym samych miejscu i takich samych p</w:t>
+      </w:r>
+      <w:r>
+        <w:rPr>
+          <w:b w:val="0"/>
+          <w:sz w:val="21"/>
+        </w:rPr>
+        <w:t>arametrach. Można rozszerzyć tę </w:t>
+      </w:r>
+      <w:r>
+        <w:rPr>
+          <w:b w:val="0"/>
+          <w:sz w:val="21"/>
+        </w:rPr>
+        <w:t>heurystykę również o głębię obiektów, które mogłoby rozwiązać tego typu problemy. Przykładowo, wprowadzenia jeszcze jednej zmiennej do obiektu, która by miała sp</w:t>
+      </w:r>
+      <w:r>
+        <w:rPr>
+          <w:b w:val="0"/>
+          <w:sz w:val="21"/>
+        </w:rPr>
+        <w:t>rawdzać odległość od obiektu</w:t>
+      </w:r>
+      <w:r>
+        <w:rPr>
+          <w:b w:val="0"/>
+          <w:sz w:val="21"/>
+        </w:rPr>
+        <w:t xml:space="preserve"> a </w:t>
+      </w:r>
+      <w:r>
+        <w:rPr>
+          <w:b w:val="0"/>
+          <w:sz w:val="21"/>
+        </w:rPr>
+        <w:t>kamery. I nagłe zmniejszenie tej odległości oznaczałoby, że obiekt</w:t>
+      </w:r>
+      <w:r>
+        <w:rPr>
+          <w:b w:val="0"/>
+          <w:sz w:val="21"/>
+        </w:rPr>
+        <w:t xml:space="preserve"> albo się tak szybko poruszył w </w:t>
+      </w:r>
+      <w:r>
+        <w:rPr>
+          <w:b w:val="0"/>
+          <w:sz w:val="21"/>
+        </w:rPr>
+        <w:t>kierunku kam</w:t>
+      </w:r>
+      <w:r>
+        <w:rPr>
+          <w:b w:val="0"/>
+          <w:sz w:val="21"/>
+        </w:rPr>
+        <w:t>ery, co dla samochodów jest nie</w:t>
+      </w:r>
+      <w:r>
+        <w:rPr>
+          <w:b w:val="0"/>
+          <w:sz w:val="21"/>
+        </w:rPr>
+        <w:t>realne, albo przed nim pojawił się jakiś inny obiekt. Jeżeli byłby to tego samego typu obiekt to wtedy wiedzielibyśmy, że trzeb</w:t>
+      </w:r>
+      <w:r>
+        <w:rPr>
+          <w:b w:val="0"/>
+          <w:sz w:val="21"/>
+        </w:rPr>
+        <w:t>a wygenerować kolejny obiekt, a nie </w:t>
+      </w:r>
+      <w:r>
+        <w:rPr>
+          <w:b w:val="0"/>
+          <w:sz w:val="21"/>
+        </w:rPr>
+        <w:t>jest to ten poprzedni widziany przez kamerę.</w:t>
+      </w:r>
+    </w:p>
+    <w:p>
+      <w:pPr>
+        <w:pStyle w:val="NagwekSprawozdania"/>
+        <w:numPr>
+          <w:ilvl w:val="1"/>
+          <w:numId w:val="9"/>
+        </w:numPr>
+      </w:pPr>
+      <w:r>
+        <w:lastRenderedPageBreak/>
         <w:t>Szybkość działania</w:t>
       </w:r>
     </w:p>
@@ -5096,23 +6018,7 @@
           <w:b w:val="0"/>
           <w:sz w:val="22"/>
         </w:rPr>
-        <w:t xml:space="preserve">artach graficznych </w:t>
-      </w:r>
-      <w:proofErr w:type="spellStart"/>
-      <w:r>
-        <w:rPr>
-          <w:b w:val="0"/>
-          <w:sz w:val="22"/>
-        </w:rPr>
-        <w:t>GeForce</w:t>
-      </w:r>
-      <w:proofErr w:type="spellEnd"/>
-      <w:r>
-        <w:rPr>
-          <w:b w:val="0"/>
-          <w:sz w:val="22"/>
-        </w:rPr>
-        <w:t>. Tak </w:t>
+        <w:t>artach graficznych GeForce. Tak </w:t>
       </w:r>
       <w:r>
         <w:rPr>
@@ -5156,6 +6062,51 @@
       <w:pPr>
         <w:pStyle w:val="Sprawozdania"/>
         <w:spacing w:after="0"/>
+      </w:pPr>
+    </w:p>
+    <w:p>
+      <w:pPr>
+        <w:pStyle w:val="Sprawozdania"/>
+        <w:spacing w:after="0"/>
+        <w:rPr>
+          <w:sz w:val="16"/>
+        </w:rPr>
+      </w:pPr>
+    </w:p>
+    <w:p>
+      <w:pPr>
+        <w:pStyle w:val="Sprawozdania"/>
+        <w:spacing w:after="0"/>
+        <w:rPr>
+          <w:sz w:val="16"/>
+        </w:rPr>
+      </w:pPr>
+    </w:p>
+    <w:p>
+      <w:pPr>
+        <w:pStyle w:val="Sprawozdania"/>
+        <w:spacing w:after="0"/>
+        <w:rPr>
+          <w:sz w:val="16"/>
+        </w:rPr>
+      </w:pPr>
+    </w:p>
+    <w:p>
+      <w:pPr>
+        <w:pStyle w:val="Sprawozdania"/>
+        <w:spacing w:after="0"/>
+        <w:rPr>
+          <w:sz w:val="16"/>
+        </w:rPr>
+      </w:pPr>
+    </w:p>
+    <w:p>
+      <w:pPr>
+        <w:pStyle w:val="Sprawozdania"/>
+        <w:spacing w:after="0"/>
+        <w:rPr>
+          <w:sz w:val="16"/>
+        </w:rPr>
       </w:pPr>
     </w:p>
     <w:p>
@@ -5735,59 +6686,17 @@
       </w:pPr>
       <w:r>
         <w:rPr>
-          <w:rFonts w:ascii="Times New Roman" w:hAnsi="Times New Roman" w:cs="Times New Roman"/>
+          <w:rFonts w:ascii="Courier New" w:hAnsi="Courier New" w:cs="Courier New"/>
           <w:color w:val="16191F"/>
         </w:rPr>
-        <w:t>"</w:t>
-      </w:r>
-      <w:proofErr w:type="spellStart"/>
-      <w:r>
-        <w:rPr>
-          <w:rFonts w:ascii="Times New Roman" w:hAnsi="Times New Roman" w:cs="Times New Roman"/>
-          <w:b/>
+        <w:t>darknet.h</w:t>
+      </w:r>
+      <w:r>
+        <w:rPr>
+          <w:rFonts w:ascii="Times New Roman" w:hAnsi="Times New Roman" w:cs="Times New Roman"/>
           <w:color w:val="16191F"/>
         </w:rPr>
-        <w:t>darknet.h</w:t>
-      </w:r>
-      <w:proofErr w:type="spellEnd"/>
-      <w:r>
-        <w:rPr>
-          <w:rFonts w:ascii="Times New Roman" w:hAnsi="Times New Roman" w:cs="Times New Roman"/>
-          <w:color w:val="16191F"/>
-        </w:rPr>
-        <w:t xml:space="preserve">" - </w:t>
-      </w:r>
-      <w:proofErr w:type="spellStart"/>
-      <w:r>
-        <w:rPr>
-          <w:rFonts w:ascii="Times New Roman" w:hAnsi="Times New Roman" w:cs="Times New Roman"/>
-          <w:color w:val="16191F"/>
-        </w:rPr>
-        <w:t>Darknet</w:t>
-      </w:r>
-      <w:proofErr w:type="spellEnd"/>
-      <w:r>
-        <w:rPr>
-          <w:rFonts w:ascii="Times New Roman" w:hAnsi="Times New Roman" w:cs="Times New Roman"/>
-          <w:color w:val="16191F"/>
-        </w:rPr>
-        <w:t xml:space="preserve"> jest open-</w:t>
-      </w:r>
-      <w:proofErr w:type="spellStart"/>
-      <w:r>
-        <w:rPr>
-          <w:rFonts w:ascii="Times New Roman" w:hAnsi="Times New Roman" w:cs="Times New Roman"/>
-          <w:color w:val="16191F"/>
-        </w:rPr>
-        <w:t>source'ową</w:t>
-      </w:r>
-      <w:proofErr w:type="spellEnd"/>
-      <w:r>
-        <w:rPr>
-          <w:rFonts w:ascii="Times New Roman" w:hAnsi="Times New Roman" w:cs="Times New Roman"/>
-          <w:color w:val="16191F"/>
-        </w:rPr>
-        <w:t xml:space="preserve"> strukturą sieci neuron</w:t>
+        <w:t xml:space="preserve"> - Darknet jest open-source'ową strukturą sieci neuron</w:t>
       </w:r>
       <w:r>
         <w:rPr>
@@ -5817,27 +6726,24 @@
       </w:pPr>
       <w:r>
         <w:rPr>
-          <w:rFonts w:ascii="Times New Roman" w:hAnsi="Times New Roman" w:cs="Times New Roman"/>
+          <w:rFonts w:ascii="Courier New" w:hAnsi="Courier New" w:cs="Courier New"/>
           <w:color w:val="16191F"/>
         </w:rPr>
-        <w:t>"</w:t>
-      </w:r>
-      <w:proofErr w:type="spellStart"/>
-      <w:r>
-        <w:rPr>
-          <w:rFonts w:ascii="Times New Roman" w:hAnsi="Times New Roman" w:cs="Times New Roman"/>
-          <w:b/>
+        <w:t>l</w:t>
+      </w:r>
+      <w:r>
+        <w:rPr>
+          <w:rFonts w:ascii="Courier New" w:hAnsi="Courier New" w:cs="Courier New"/>
           <w:color w:val="16191F"/>
         </w:rPr>
-        <w:t>list.h</w:t>
-      </w:r>
-      <w:proofErr w:type="spellEnd"/>
+        <w:t>ist.h</w:t>
+      </w:r>
       <w:r>
         <w:rPr>
           <w:rFonts w:ascii="Times New Roman" w:hAnsi="Times New Roman" w:cs="Times New Roman"/>
           <w:color w:val="16191F"/>
         </w:rPr>
-        <w:t xml:space="preserve">" - </w:t>
+        <w:t xml:space="preserve"> - </w:t>
       </w:r>
       <w:r>
         <w:rPr>
@@ -5854,7 +6760,52 @@
           <w:shd w:val="clear" w:color="auto" w:fill="FFFFFF"/>
           <w:lang w:eastAsia="pl-PL"/>
         </w:rPr>
-        <w:t>często wprowadzamy zmiany w kontenerze. Jest to spowodowane tym, że dodajemy, co chwilę nowe elementy, więc listy będą szybszym rozwiązaniem. Z drugiej strony w większości przypadków przeprowadzamy operacje po kolei, zatem nie potrzebujemy dostępu do losowego elementu, co jest dosyć kosztowną operacją w przypadku listy.</w:t>
+        <w:t>często wprowadzamy zmiany w </w:t>
+      </w:r>
+      <w:r>
+        <w:rPr>
+          <w:rFonts w:ascii="Times New Roman" w:eastAsia="Times New Roman" w:hAnsi="Times New Roman" w:cs="Times New Roman"/>
+          <w:color w:val="222222"/>
+          <w:shd w:val="clear" w:color="auto" w:fill="FFFFFF"/>
+          <w:lang w:eastAsia="pl-PL"/>
+        </w:rPr>
+        <w:t>kontenerze. Jest to spowodowane tym, że dodajemy, co chwilę nowe elementy, więc listy będą szybszym rozwiązaniem. Z drugiej strony w większości przypadków przeprowadza</w:t>
+      </w:r>
+      <w:r>
+        <w:rPr>
+          <w:rFonts w:ascii="Times New Roman" w:eastAsia="Times New Roman" w:hAnsi="Times New Roman" w:cs="Times New Roman"/>
+          <w:color w:val="222222"/>
+          <w:shd w:val="clear" w:color="auto" w:fill="FFFFFF"/>
+          <w:lang w:eastAsia="pl-PL"/>
+        </w:rPr>
+        <w:t>my operacje po </w:t>
+      </w:r>
+      <w:r>
+        <w:rPr>
+          <w:rFonts w:ascii="Times New Roman" w:eastAsia="Times New Roman" w:hAnsi="Times New Roman" w:cs="Times New Roman"/>
+          <w:color w:val="222222"/>
+          <w:shd w:val="clear" w:color="auto" w:fill="FFFFFF"/>
+          <w:lang w:eastAsia="pl-PL"/>
+        </w:rPr>
+        <w:t xml:space="preserve">kolei, zatem nie potrzebujemy dostępu do losowego elementu, co </w:t>
+      </w:r>
+      <w:r>
+        <w:rPr>
+          <w:rFonts w:ascii="Times New Roman" w:eastAsia="Times New Roman" w:hAnsi="Times New Roman" w:cs="Times New Roman"/>
+          <w:color w:val="222222"/>
+          <w:shd w:val="clear" w:color="auto" w:fill="FFFFFF"/>
+          <w:lang w:eastAsia="pl-PL"/>
+        </w:rPr>
+        <w:t>jest dosyć kosztowną operacją w </w:t>
+      </w:r>
+      <w:r>
+        <w:rPr>
+          <w:rFonts w:ascii="Times New Roman" w:eastAsia="Times New Roman" w:hAnsi="Times New Roman" w:cs="Times New Roman"/>
+          <w:color w:val="222222"/>
+          <w:shd w:val="clear" w:color="auto" w:fill="FFFFFF"/>
+          <w:lang w:eastAsia="pl-PL"/>
+        </w:rPr>
+        <w:t>przypadku listy.</w:t>
       </w:r>
     </w:p>
     <w:p>
@@ -5866,27 +6817,17 @@
       </w:pPr>
       <w:r>
         <w:rPr>
-          <w:rFonts w:ascii="Times New Roman" w:hAnsi="Times New Roman" w:cs="Times New Roman"/>
+          <w:rFonts w:ascii="Courier New" w:hAnsi="Courier New" w:cs="Courier New"/>
           <w:color w:val="16191F"/>
         </w:rPr>
-        <w:t>"</w:t>
-      </w:r>
-      <w:proofErr w:type="spellStart"/>
-      <w:r>
-        <w:rPr>
-          <w:rFonts w:ascii="Times New Roman" w:hAnsi="Times New Roman" w:cs="Times New Roman"/>
-          <w:b/>
+        <w:t>tree.h</w:t>
+      </w:r>
+      <w:r>
+        <w:rPr>
+          <w:rFonts w:ascii="Times New Roman" w:hAnsi="Times New Roman" w:cs="Times New Roman"/>
           <w:color w:val="16191F"/>
         </w:rPr>
-        <w:t>tree.h</w:t>
-      </w:r>
-      <w:proofErr w:type="spellEnd"/>
-      <w:r>
-        <w:rPr>
-          <w:rFonts w:ascii="Times New Roman" w:hAnsi="Times New Roman" w:cs="Times New Roman"/>
-          <w:color w:val="16191F"/>
-        </w:rPr>
-        <w:t xml:space="preserve">" - </w:t>
+        <w:t xml:space="preserve"> - </w:t>
       </w:r>
       <w:r>
         <w:rPr>
@@ -5939,27 +6880,17 @@
       </w:pPr>
       <w:r>
         <w:rPr>
-          <w:rFonts w:ascii="Times New Roman" w:hAnsi="Times New Roman" w:cs="Times New Roman"/>
+          <w:rFonts w:ascii="Courier New" w:hAnsi="Courier New" w:cs="Courier New"/>
           <w:color w:val="16191F"/>
         </w:rPr>
-        <w:t>"</w:t>
-      </w:r>
-      <w:proofErr w:type="spellStart"/>
-      <w:r>
-        <w:rPr>
-          <w:rFonts w:ascii="Times New Roman" w:hAnsi="Times New Roman" w:cs="Times New Roman"/>
-          <w:b/>
+        <w:t>image.h</w:t>
+      </w:r>
+      <w:r>
+        <w:rPr>
+          <w:rFonts w:ascii="Times New Roman" w:hAnsi="Times New Roman" w:cs="Times New Roman"/>
           <w:color w:val="16191F"/>
         </w:rPr>
-        <w:t>image.h</w:t>
-      </w:r>
-      <w:proofErr w:type="spellEnd"/>
-      <w:r>
-        <w:rPr>
-          <w:rFonts w:ascii="Times New Roman" w:hAnsi="Times New Roman" w:cs="Times New Roman"/>
-          <w:color w:val="16191F"/>
-        </w:rPr>
-        <w:t>" -</w:t>
+        <w:t xml:space="preserve"> -</w:t>
       </w:r>
       <w:r>
         <w:rPr>
@@ -6005,41 +6936,24 @@
     <w:p>
       <w:pPr>
         <w:rPr>
-          <w:b/>
-          <w:sz w:val="24"/>
-        </w:rPr>
-      </w:pPr>
-      <w:r>
-        <w:rPr>
-          <w:rFonts w:ascii="Times New Roman" w:hAnsi="Times New Roman" w:cs="Times New Roman"/>
-          <w:color w:val="16191F"/>
-        </w:rPr>
-        <w:t>"</w:t>
-      </w:r>
-      <w:proofErr w:type="spellStart"/>
-      <w:r>
-        <w:rPr>
-          <w:rFonts w:ascii="Times New Roman" w:hAnsi="Times New Roman" w:cs="Times New Roman"/>
-          <w:b/>
-          <w:color w:val="16191F"/>
-        </w:rPr>
-        <w:t>matrix.h</w:t>
-      </w:r>
-      <w:proofErr w:type="spellEnd"/>
-      <w:r>
-        <w:rPr>
-          <w:rFonts w:ascii="Times New Roman" w:hAnsi="Times New Roman" w:cs="Times New Roman"/>
-          <w:color w:val="16191F"/>
-        </w:rPr>
-        <w:t>" - ta biblioteka zdecydowanie pomaga w operowaniu na macierzach, które są nam niezbędne, gdyż algorytm dzieli każdą klatę</w:t>
-      </w:r>
-      <w:r>
-        <w:rPr>
           <w:rFonts w:ascii="Times New Roman" w:eastAsia="Times New Roman" w:hAnsi="Times New Roman" w:cs="Times New Roman"/>
           <w:color w:val="000000"/>
           <w:lang w:eastAsia="pl-PL"/>
         </w:rPr>
-        <w:t xml:space="preserve"> na kwadraty, gdzie każd</w:t>
+      </w:pPr>
+      <w:r>
+        <w:rPr>
+          <w:rFonts w:ascii="Courier New" w:hAnsi="Courier New" w:cs="Courier New"/>
+          <w:color w:val="16191F"/>
+        </w:rPr>
+        <w:t>matrix.h</w:t>
+      </w:r>
+      <w:r>
+        <w:rPr>
+          <w:rFonts w:ascii="Times New Roman" w:hAnsi="Times New Roman" w:cs="Times New Roman"/>
+          <w:color w:val="16191F"/>
+        </w:rPr>
+        <w:t xml:space="preserve"> - ta biblioteka zdecydowanie pomaga w operowaniu na macierzach, które są nam niezbędne, gdyż algorytm dzieli każdą klatę</w:t>
       </w:r>
       <w:r>
         <w:rPr>
@@ -6047,7 +6961,7 @@
           <w:color w:val="000000"/>
           <w:lang w:eastAsia="pl-PL"/>
         </w:rPr>
-        <w:t>y z nich jest właśnie elementem </w:t>
+        <w:t xml:space="preserve"> na kwadraty, gdzie każd</w:t>
       </w:r>
       <w:r>
         <w:rPr>
@@ -6055,8 +6969,24 @@
           <w:color w:val="000000"/>
           <w:lang w:eastAsia="pl-PL"/>
         </w:rPr>
+        <w:t>y z nich jest właśnie elementem </w:t>
+      </w:r>
+      <w:r>
+        <w:rPr>
+          <w:rFonts w:ascii="Times New Roman" w:eastAsia="Times New Roman" w:hAnsi="Times New Roman" w:cs="Times New Roman"/>
+          <w:color w:val="000000"/>
+          <w:lang w:eastAsia="pl-PL"/>
+        </w:rPr>
         <w:t>macierzy. W nich natomiast wyszukiwane są atrybuty naszej sieci neuronowej.</w:t>
       </w:r>
+    </w:p>
+    <w:p>
+      <w:pPr>
+        <w:rPr>
+          <w:b/>
+          <w:sz w:val="24"/>
+        </w:rPr>
+      </w:pPr>
     </w:p>
     <w:p>
       <w:pPr>
@@ -6221,7 +7151,7 @@
 </file>
 
 <file path=word/endnotes.xml><?xml version="1.0" encoding="utf-8"?>
-<w:endnotes xmlns:wpc="http://schemas.microsoft.com/office/word/2010/wordprocessingCanvas" xmlns:cx="http://schemas.microsoft.com/office/drawing/2014/chartex" xmlns:cx1="http://schemas.microsoft.com/office/drawing/2015/9/8/chartex" xmlns:cx2="http://schemas.microsoft.com/office/drawing/2015/10/21/chartex" xmlns:cx3="http://schemas.microsoft.com/office/drawing/2016/5/9/chartex" xmlns:cx4="http://schemas.microsoft.com/office/drawing/2016/5/10/chartex" xmlns:cx5="http://schemas.microsoft.com/office/drawing/2016/5/11/chartex" xmlns:cx6="http://schemas.microsoft.com/office/drawing/2016/5/12/chartex" xmlns:cx7="http://schemas.microsoft.com/office/drawing/2016/5/13/chartex" xmlns:cx8="http://schemas.microsoft.com/office/drawing/2016/5/14/chartex" xmlns:mc="http://schemas.openxmlformats.org/markup-compatibility/2006" xmlns:aink="http://schemas.microsoft.com/office/drawing/2016/ink" xmlns:am3d="http://schemas.microsoft.com/office/drawing/2017/model3d" xmlns:o="urn:schemas-microsoft-com:office:office" xmlns:r="http://schemas.openxmlformats.org/officeDocument/2006/relationships" xmlns:m="http://schemas.openxmlformats.org/officeDocument/2006/math" xmlns:v="urn:schemas-microsoft-com:vml" xmlns:wp14="http://schemas.microsoft.com/office/word/2010/wordprocessingDrawing" xmlns:wp="http://schemas.openxmlformats.org/drawingml/2006/wordprocessingDrawing" xmlns:w10="urn:schemas-microsoft-com:office:word" xmlns:w="http://schemas.openxmlformats.org/wordprocessingml/2006/main" xmlns:w14="http://schemas.microsoft.com/office/word/2010/wordml" xmlns:w15="http://schemas.microsoft.com/office/word/2012/wordml" xmlns:w16cid="http://schemas.microsoft.com/office/word/2016/wordml/cid" xmlns:w16se="http://schemas.microsoft.com/office/word/2015/wordml/symex" xmlns:wpg="http://schemas.microsoft.com/office/word/2010/wordprocessingGroup" xmlns:wpi="http://schemas.microsoft.com/office/word/2010/wordprocessingInk" xmlns:wne="http://schemas.microsoft.com/office/word/2006/wordml" xmlns:wps="http://schemas.microsoft.com/office/word/2010/wordprocessingShape" mc:Ignorable="w14 w15 w16se w16cid wp14">
+<w:endnotes xmlns:wpc="http://schemas.microsoft.com/office/word/2010/wordprocessingCanvas" xmlns:mo="http://schemas.microsoft.com/office/mac/office/2008/main" xmlns:mc="http://schemas.openxmlformats.org/markup-compatibility/2006" xmlns:mv="urn:schemas-microsoft-com:mac:vml" xmlns:o="urn:schemas-microsoft-com:office:office" xmlns:r="http://schemas.openxmlformats.org/officeDocument/2006/relationships" xmlns:m="http://schemas.openxmlformats.org/officeDocument/2006/math" xmlns:v="urn:schemas-microsoft-com:vml" xmlns:wp14="http://schemas.microsoft.com/office/word/2010/wordprocessingDrawing" xmlns:wp="http://schemas.openxmlformats.org/drawingml/2006/wordprocessingDrawing" xmlns:w10="urn:schemas-microsoft-com:office:word" xmlns:w="http://schemas.openxmlformats.org/wordprocessingml/2006/main" xmlns:w14="http://schemas.microsoft.com/office/word/2010/wordml" xmlns:w15="http://schemas.microsoft.com/office/word/2012/wordml" xmlns:wpg="http://schemas.microsoft.com/office/word/2010/wordprocessingGroup" xmlns:wpi="http://schemas.microsoft.com/office/word/2010/wordprocessingInk" xmlns:wne="http://schemas.microsoft.com/office/word/2006/wordml" xmlns:wps="http://schemas.microsoft.com/office/word/2010/wordprocessingShape" mc:Ignorable="w14 w15 wp14">
   <w:endnote w:type="separator" w:id="-1">
     <w:p>
       <w:pPr>
@@ -6246,7 +7176,7 @@
 </file>
 
 <file path=word/footer1.xml><?xml version="1.0" encoding="utf-8"?>
-<w:ftr xmlns:wpc="http://schemas.microsoft.com/office/word/2010/wordprocessingCanvas" xmlns:cx="http://schemas.microsoft.com/office/drawing/2014/chartex" xmlns:cx1="http://schemas.microsoft.com/office/drawing/2015/9/8/chartex" xmlns:cx2="http://schemas.microsoft.com/office/drawing/2015/10/21/chartex" xmlns:cx3="http://schemas.microsoft.com/office/drawing/2016/5/9/chartex" xmlns:cx4="http://schemas.microsoft.com/office/drawing/2016/5/10/chartex" xmlns:cx5="http://schemas.microsoft.com/office/drawing/2016/5/11/chartex" xmlns:cx6="http://schemas.microsoft.com/office/drawing/2016/5/12/chartex" xmlns:cx7="http://schemas.microsoft.com/office/drawing/2016/5/13/chartex" xmlns:cx8="http://schemas.microsoft.com/office/drawing/2016/5/14/chartex" xmlns:mc="http://schemas.openxmlformats.org/markup-compatibility/2006" xmlns:aink="http://schemas.microsoft.com/office/drawing/2016/ink" xmlns:am3d="http://schemas.microsoft.com/office/drawing/2017/model3d" xmlns:o="urn:schemas-microsoft-com:office:office" xmlns:r="http://schemas.openxmlformats.org/officeDocument/2006/relationships" xmlns:m="http://schemas.openxmlformats.org/officeDocument/2006/math" xmlns:v="urn:schemas-microsoft-com:vml" xmlns:wp14="http://schemas.microsoft.com/office/word/2010/wordprocessingDrawing" xmlns:wp="http://schemas.openxmlformats.org/drawingml/2006/wordprocessingDrawing" xmlns:w10="urn:schemas-microsoft-com:office:word" xmlns:w="http://schemas.openxmlformats.org/wordprocessingml/2006/main" xmlns:w14="http://schemas.microsoft.com/office/word/2010/wordml" xmlns:w15="http://schemas.microsoft.com/office/word/2012/wordml" xmlns:w16cid="http://schemas.microsoft.com/office/word/2016/wordml/cid" xmlns:w16se="http://schemas.microsoft.com/office/word/2015/wordml/symex" xmlns:wpg="http://schemas.microsoft.com/office/word/2010/wordprocessingGroup" xmlns:wpi="http://schemas.microsoft.com/office/word/2010/wordprocessingInk" xmlns:wne="http://schemas.microsoft.com/office/word/2006/wordml" xmlns:wps="http://schemas.microsoft.com/office/word/2010/wordprocessingShape" mc:Ignorable="w14 w15 w16se w16cid wp14">
+<w:ftr xmlns:wpc="http://schemas.microsoft.com/office/word/2010/wordprocessingCanvas" xmlns:mo="http://schemas.microsoft.com/office/mac/office/2008/main" xmlns:mc="http://schemas.openxmlformats.org/markup-compatibility/2006" xmlns:mv="urn:schemas-microsoft-com:mac:vml" xmlns:o="urn:schemas-microsoft-com:office:office" xmlns:r="http://schemas.openxmlformats.org/officeDocument/2006/relationships" xmlns:m="http://schemas.openxmlformats.org/officeDocument/2006/math" xmlns:v="urn:schemas-microsoft-com:vml" xmlns:wp14="http://schemas.microsoft.com/office/word/2010/wordprocessingDrawing" xmlns:wp="http://schemas.openxmlformats.org/drawingml/2006/wordprocessingDrawing" xmlns:w10="urn:schemas-microsoft-com:office:word" xmlns:w="http://schemas.openxmlformats.org/wordprocessingml/2006/main" xmlns:w14="http://schemas.microsoft.com/office/word/2010/wordml" xmlns:w15="http://schemas.microsoft.com/office/word/2012/wordml" xmlns:wpg="http://schemas.microsoft.com/office/word/2010/wordprocessingGroup" xmlns:wpi="http://schemas.microsoft.com/office/word/2010/wordprocessingInk" xmlns:wne="http://schemas.microsoft.com/office/word/2006/wordml" xmlns:wps="http://schemas.microsoft.com/office/word/2010/wordprocessingShape" mc:Ignorable="w14 w15 wp14">
   <w:sdt>
     <w:sdtPr>
       <w:alias w:val="Tytuł"/>
@@ -6293,7 +7223,7 @@
 </file>
 
 <file path=word/footnotes.xml><?xml version="1.0" encoding="utf-8"?>
-<w:footnotes xmlns:wpc="http://schemas.microsoft.com/office/word/2010/wordprocessingCanvas" xmlns:cx="http://schemas.microsoft.com/office/drawing/2014/chartex" xmlns:cx1="http://schemas.microsoft.com/office/drawing/2015/9/8/chartex" xmlns:cx2="http://schemas.microsoft.com/office/drawing/2015/10/21/chartex" xmlns:cx3="http://schemas.microsoft.com/office/drawing/2016/5/9/chartex" xmlns:cx4="http://schemas.microsoft.com/office/drawing/2016/5/10/chartex" xmlns:cx5="http://schemas.microsoft.com/office/drawing/2016/5/11/chartex" xmlns:cx6="http://schemas.microsoft.com/office/drawing/2016/5/12/chartex" xmlns:cx7="http://schemas.microsoft.com/office/drawing/2016/5/13/chartex" xmlns:cx8="http://schemas.microsoft.com/office/drawing/2016/5/14/chartex" xmlns:mc="http://schemas.openxmlformats.org/markup-compatibility/2006" xmlns:aink="http://schemas.microsoft.com/office/drawing/2016/ink" xmlns:am3d="http://schemas.microsoft.com/office/drawing/2017/model3d" xmlns:o="urn:schemas-microsoft-com:office:office" xmlns:r="http://schemas.openxmlformats.org/officeDocument/2006/relationships" xmlns:m="http://schemas.openxmlformats.org/officeDocument/2006/math" xmlns:v="urn:schemas-microsoft-com:vml" xmlns:wp14="http://schemas.microsoft.com/office/word/2010/wordprocessingDrawing" xmlns:wp="http://schemas.openxmlformats.org/drawingml/2006/wordprocessingDrawing" xmlns:w10="urn:schemas-microsoft-com:office:word" xmlns:w="http://schemas.openxmlformats.org/wordprocessingml/2006/main" xmlns:w14="http://schemas.microsoft.com/office/word/2010/wordml" xmlns:w15="http://schemas.microsoft.com/office/word/2012/wordml" xmlns:w16cid="http://schemas.microsoft.com/office/word/2016/wordml/cid" xmlns:w16se="http://schemas.microsoft.com/office/word/2015/wordml/symex" xmlns:wpg="http://schemas.microsoft.com/office/word/2010/wordprocessingGroup" xmlns:wpi="http://schemas.microsoft.com/office/word/2010/wordprocessingInk" xmlns:wne="http://schemas.microsoft.com/office/word/2006/wordml" xmlns:wps="http://schemas.microsoft.com/office/word/2010/wordprocessingShape" mc:Ignorable="w14 w15 w16se w16cid wp14">
+<w:footnotes xmlns:wpc="http://schemas.microsoft.com/office/word/2010/wordprocessingCanvas" xmlns:mo="http://schemas.microsoft.com/office/mac/office/2008/main" xmlns:mc="http://schemas.openxmlformats.org/markup-compatibility/2006" xmlns:mv="urn:schemas-microsoft-com:mac:vml" xmlns:o="urn:schemas-microsoft-com:office:office" xmlns:r="http://schemas.openxmlformats.org/officeDocument/2006/relationships" xmlns:m="http://schemas.openxmlformats.org/officeDocument/2006/math" xmlns:v="urn:schemas-microsoft-com:vml" xmlns:wp14="http://schemas.microsoft.com/office/word/2010/wordprocessingDrawing" xmlns:wp="http://schemas.openxmlformats.org/drawingml/2006/wordprocessingDrawing" xmlns:w10="urn:schemas-microsoft-com:office:word" xmlns:w="http://schemas.openxmlformats.org/wordprocessingml/2006/main" xmlns:w14="http://schemas.microsoft.com/office/word/2010/wordml" xmlns:w15="http://schemas.microsoft.com/office/word/2012/wordml" xmlns:wpg="http://schemas.microsoft.com/office/word/2010/wordprocessingGroup" xmlns:wpi="http://schemas.microsoft.com/office/word/2010/wordprocessingInk" xmlns:wne="http://schemas.microsoft.com/office/word/2006/wordml" xmlns:wps="http://schemas.microsoft.com/office/word/2010/wordprocessingShape" mc:Ignorable="w14 w15 wp14">
   <w:footnote w:type="separator" w:id="-1">
     <w:p>
       <w:pPr>
@@ -6318,8 +7248,8 @@
 </file>
 
 <file path=word/numbering.xml><?xml version="1.0" encoding="utf-8"?>
-<w:numbering xmlns:wpc="http://schemas.microsoft.com/office/word/2010/wordprocessingCanvas" xmlns:cx="http://schemas.microsoft.com/office/drawing/2014/chartex" xmlns:cx1="http://schemas.microsoft.com/office/drawing/2015/9/8/chartex" xmlns:cx2="http://schemas.microsoft.com/office/drawing/2015/10/21/chartex" xmlns:cx3="http://schemas.microsoft.com/office/drawing/2016/5/9/chartex" xmlns:cx4="http://schemas.microsoft.com/office/drawing/2016/5/10/chartex" xmlns:cx5="http://schemas.microsoft.com/office/drawing/2016/5/11/chartex" xmlns:cx6="http://schemas.microsoft.com/office/drawing/2016/5/12/chartex" xmlns:cx7="http://schemas.microsoft.com/office/drawing/2016/5/13/chartex" xmlns:cx8="http://schemas.microsoft.com/office/drawing/2016/5/14/chartex" xmlns:mc="http://schemas.openxmlformats.org/markup-compatibility/2006" xmlns:aink="http://schemas.microsoft.com/office/drawing/2016/ink" xmlns:am3d="http://schemas.microsoft.com/office/drawing/2017/model3d" xmlns:o="urn:schemas-microsoft-com:office:office" xmlns:r="http://schemas.openxmlformats.org/officeDocument/2006/relationships" xmlns:m="http://schemas.openxmlformats.org/officeDocument/2006/math" xmlns:v="urn:schemas-microsoft-com:vml" xmlns:wp14="http://schemas.microsoft.com/office/word/2010/wordprocessingDrawing" xmlns:wp="http://schemas.openxmlformats.org/drawingml/2006/wordprocessingDrawing" xmlns:w10="urn:schemas-microsoft-com:office:word" xmlns:w="http://schemas.openxmlformats.org/wordprocessingml/2006/main" xmlns:w14="http://schemas.microsoft.com/office/word/2010/wordml" xmlns:w15="http://schemas.microsoft.com/office/word/2012/wordml" xmlns:w16cid="http://schemas.microsoft.com/office/word/2016/wordml/cid" xmlns:w16se="http://schemas.microsoft.com/office/word/2015/wordml/symex" xmlns:wpg="http://schemas.microsoft.com/office/word/2010/wordprocessingGroup" xmlns:wpi="http://schemas.microsoft.com/office/word/2010/wordprocessingInk" xmlns:wne="http://schemas.microsoft.com/office/word/2006/wordml" xmlns:wps="http://schemas.microsoft.com/office/word/2010/wordprocessingShape" mc:Ignorable="w14 w15 w16se w16cid wp14">
-  <w:abstractNum w:abstractNumId="0" w15:restartNumberingAfterBreak="0">
+<w:numbering xmlns:wpc="http://schemas.microsoft.com/office/word/2010/wordprocessingCanvas" xmlns:mo="http://schemas.microsoft.com/office/mac/office/2008/main" xmlns:mc="http://schemas.openxmlformats.org/markup-compatibility/2006" xmlns:mv="urn:schemas-microsoft-com:mac:vml" xmlns:o="urn:schemas-microsoft-com:office:office" xmlns:r="http://schemas.openxmlformats.org/officeDocument/2006/relationships" xmlns:m="http://schemas.openxmlformats.org/officeDocument/2006/math" xmlns:v="urn:schemas-microsoft-com:vml" xmlns:wp14="http://schemas.microsoft.com/office/word/2010/wordprocessingDrawing" xmlns:wp="http://schemas.openxmlformats.org/drawingml/2006/wordprocessingDrawing" xmlns:w10="urn:schemas-microsoft-com:office:word" xmlns:w="http://schemas.openxmlformats.org/wordprocessingml/2006/main" xmlns:w14="http://schemas.microsoft.com/office/word/2010/wordml" xmlns:w15="http://schemas.microsoft.com/office/word/2012/wordml" xmlns:wpg="http://schemas.microsoft.com/office/word/2010/wordprocessingGroup" xmlns:wpi="http://schemas.microsoft.com/office/word/2010/wordprocessingInk" xmlns:wne="http://schemas.microsoft.com/office/word/2006/wordml" xmlns:wps="http://schemas.microsoft.com/office/word/2010/wordprocessingShape" mc:Ignorable="w14 w15 wp14">
+  <w:abstractNum w:abstractNumId="0">
     <w:nsid w:val="038C4393"/>
     <w:multiLevelType w:val="multilevel"/>
     <w:tmpl w:val="E05814D8"/>
@@ -6405,7 +7335,7 @@
       </w:pPr>
     </w:lvl>
   </w:abstractNum>
-  <w:abstractNum w:abstractNumId="1" w15:restartNumberingAfterBreak="0">
+  <w:abstractNum w:abstractNumId="1">
     <w:nsid w:val="0EE10A1B"/>
     <w:multiLevelType w:val="multilevel"/>
     <w:tmpl w:val="E3CC95B2"/>
@@ -6496,7 +7426,7 @@
       </w:pPr>
     </w:lvl>
   </w:abstractNum>
-  <w:abstractNum w:abstractNumId="2" w15:restartNumberingAfterBreak="0">
+  <w:abstractNum w:abstractNumId="2">
     <w:nsid w:val="22E4327D"/>
     <w:multiLevelType w:val="multilevel"/>
     <w:tmpl w:val="5678A338"/>
@@ -6582,7 +7512,7 @@
       </w:pPr>
     </w:lvl>
   </w:abstractNum>
-  <w:abstractNum w:abstractNumId="3" w15:restartNumberingAfterBreak="0">
+  <w:abstractNum w:abstractNumId="3">
     <w:nsid w:val="29130678"/>
     <w:multiLevelType w:val="hybridMultilevel"/>
     <w:tmpl w:val="B77C9852"/>
@@ -6695,7 +7625,7 @@
       </w:rPr>
     </w:lvl>
   </w:abstractNum>
-  <w:abstractNum w:abstractNumId="4" w15:restartNumberingAfterBreak="0">
+  <w:abstractNum w:abstractNumId="4">
     <w:nsid w:val="5BE95594"/>
     <w:multiLevelType w:val="multilevel"/>
     <w:tmpl w:val="27008C7C"/>
@@ -6808,7 +7738,7 @@
       </w:rPr>
     </w:lvl>
   </w:abstractNum>
-  <w:abstractNum w:abstractNumId="5" w15:restartNumberingAfterBreak="0">
+  <w:abstractNum w:abstractNumId="5">
     <w:nsid w:val="62B758EB"/>
     <w:multiLevelType w:val="multilevel"/>
     <w:tmpl w:val="E05814D8"/>
@@ -6894,7 +7824,7 @@
       </w:pPr>
     </w:lvl>
   </w:abstractNum>
-  <w:abstractNum w:abstractNumId="6" w15:restartNumberingAfterBreak="0">
+  <w:abstractNum w:abstractNumId="6">
     <w:nsid w:val="74541ADE"/>
     <w:multiLevelType w:val="multilevel"/>
     <w:tmpl w:val="E05814D8"/>
@@ -6980,7 +7910,7 @@
       </w:pPr>
     </w:lvl>
   </w:abstractNum>
-  <w:abstractNum w:abstractNumId="7" w15:restartNumberingAfterBreak="0">
+  <w:abstractNum w:abstractNumId="7">
     <w:nsid w:val="7D6E34FB"/>
     <w:multiLevelType w:val="multilevel"/>
     <w:tmpl w:val="8BCC9CE2"/>
@@ -7080,7 +8010,7 @@
       </w:pPr>
     </w:lvl>
   </w:abstractNum>
-  <w:abstractNum w:abstractNumId="8" w15:restartNumberingAfterBreak="0">
+  <w:abstractNum w:abstractNumId="8">
     <w:nsid w:val="7ED9311F"/>
     <w:multiLevelType w:val="multilevel"/>
     <w:tmpl w:val="1FC8A68E"/>
@@ -7193,7 +8123,7 @@
       </w:rPr>
     </w:lvl>
   </w:abstractNum>
-  <w:abstractNum w:abstractNumId="9" w15:restartNumberingAfterBreak="0">
+  <w:abstractNum w:abstractNumId="9">
     <w:nsid w:val="7FD97314"/>
     <w:multiLevelType w:val="multilevel"/>
     <w:tmpl w:val="132CE2D6"/>
@@ -7322,7 +8252,7 @@
 </file>
 
 <file path=word/styles.xml><?xml version="1.0" encoding="utf-8"?>
-<w:styles xmlns:mc="http://schemas.openxmlformats.org/markup-compatibility/2006" xmlns:r="http://schemas.openxmlformats.org/officeDocument/2006/relationships" xmlns:w="http://schemas.openxmlformats.org/wordprocessingml/2006/main" xmlns:w14="http://schemas.microsoft.com/office/word/2010/wordml" xmlns:w15="http://schemas.microsoft.com/office/word/2012/wordml" xmlns:w16cid="http://schemas.microsoft.com/office/word/2016/wordml/cid" xmlns:w16se="http://schemas.microsoft.com/office/word/2015/wordml/symex" mc:Ignorable="w14 w15 w16se w16cid">
+<w:styles xmlns:mc="http://schemas.openxmlformats.org/markup-compatibility/2006" xmlns:r="http://schemas.openxmlformats.org/officeDocument/2006/relationships" xmlns:w="http://schemas.openxmlformats.org/wordprocessingml/2006/main" xmlns:w14="http://schemas.microsoft.com/office/word/2010/wordml" xmlns:w15="http://schemas.microsoft.com/office/word/2012/wordml" mc:Ignorable="w14 w15">
   <w:docDefaults>
     <w:rPrDefault>
       <w:rPr>
@@ -7333,7 +8263,7 @@
     </w:rPrDefault>
     <w:pPrDefault/>
   </w:docDefaults>
-  <w:latentStyles w:defLockedState="0" w:defUIPriority="99" w:defSemiHidden="0" w:defUnhideWhenUsed="0" w:defQFormat="0" w:count="375">
+  <w:latentStyles w:defLockedState="0" w:defUIPriority="99" w:defSemiHidden="0" w:defUnhideWhenUsed="0" w:defQFormat="0" w:count="382">
     <w:lsdException w:name="Normal" w:uiPriority="0" w:qFormat="1"/>
     <w:lsdException w:name="heading 1" w:uiPriority="9" w:qFormat="1"/>
     <w:lsdException w:name="heading 2" w:semiHidden="1" w:uiPriority="9" w:unhideWhenUsed="1" w:qFormat="1"/>
@@ -7947,7 +8877,6 @@
   <w:style w:type="character" w:default="1" w:styleId="Domylnaczcionkaakapitu">
     <w:name w:val="Default Paragraph Font"/>
     <w:uiPriority w:val="1"/>
-    <w:semiHidden/>
     <w:unhideWhenUsed/>
   </w:style>
   <w:style w:type="table" w:default="1" w:styleId="Standardowy">
@@ -8931,7 +9860,7 @@
 </file>
 
 <file path=customXml/itemProps1.xml><?xml version="1.0" encoding="utf-8"?>
-<ds:datastoreItem xmlns:ds="http://schemas.openxmlformats.org/officeDocument/2006/customXml" ds:itemID="{DD8AD335-778F-4095-8B05-A59E112A60CE}">
+<ds:datastoreItem xmlns:ds="http://schemas.openxmlformats.org/officeDocument/2006/customXml" ds:itemID="{03840DB9-B017-5845-9A1F-987B666D539D}">
   <ds:schemaRefs>
     <ds:schemaRef ds:uri="http://schemas.openxmlformats.org/officeDocument/2006/bibliography"/>
   </ds:schemaRefs>

</xml_diff>